<commit_message>
change to bookdown, finish reviews
</commit_message>
<xml_diff>
--- a/thesis/resources/styles_template.docx
+++ b/thesis/resources/styles_template.docx
@@ -21,19 +21,11 @@
         <w:rPr>
           <w:lang w:val="pl-PL"/>
         </w:rPr>
-        <w:t xml:space="preserve">TODO: </w:t>
-      </w:r>
-      <w:r>
-        <w:rPr>
-          <w:i/>
-          <w:lang w:val="pl-PL"/>
-        </w:rPr>
-        <w:t xml:space="preserve">W części 02 z </w:t>
-      </w:r>
-      <w:proofErr w:type="spellStart"/>
-      <w:r>
-        <w:rPr>
-          <w:i/>
+        <w:t xml:space="preserve">TODO: W części 02 z </w:t>
+      </w:r>
+      <w:proofErr w:type="spellStart"/>
+      <w:r>
+        <w:rPr>
           <w:lang w:val="pl-PL"/>
         </w:rPr>
         <w:t>literature</w:t>
@@ -41,7 +33,6 @@
       <w:proofErr w:type="spellEnd"/>
       <w:r>
         <w:rPr>
-          <w:i/>
           <w:lang w:val="pl-PL"/>
         </w:rPr>
         <w:t xml:space="preserve"> </w:t>
@@ -49,7 +40,6 @@
       <w:proofErr w:type="spellStart"/>
       <w:r>
         <w:rPr>
-          <w:i/>
           <w:lang w:val="pl-PL"/>
         </w:rPr>
         <w:t>review</w:t>
@@ -57,7 +47,6 @@
       <w:proofErr w:type="spellEnd"/>
       <w:r>
         <w:rPr>
-          <w:i/>
           <w:lang w:val="pl-PL"/>
         </w:rPr>
         <w:t xml:space="preserve"> dałabym ilustrację celów, metod i dotychczasowych badań (trochę jak w tym artykule o metodach w CRM), żeby uwypuklić o czym w ogóle mówimy.</w:t>
@@ -123,6 +112,7 @@
     </w:p>
     <w:p>
       <w:pPr>
+        <w:pStyle w:val="Akapitzlist"/>
         <w:numPr>
           <w:ilvl w:val="0"/>
           <w:numId w:val="2"/>
@@ -249,19 +239,14 @@
     <w:p>
       <w:pPr>
         <w:pStyle w:val="Compact"/>
-        <w:rPr>
-          <w:lang w:val="en-GB"/>
-        </w:rPr>
-      </w:pPr>
-      <w:r>
-        <w:rPr>
-          <w:lang w:val="en-GB"/>
-        </w:rPr>
+      </w:pPr>
+      <w:r>
         <w:t>if we can predict which customers are likely to leave, we can target them with some customer attraction tools</w:t>
       </w:r>
     </w:p>
     <w:p>
       <w:pPr>
+        <w:pStyle w:val="Akapitzlist"/>
         <w:numPr>
           <w:ilvl w:val="0"/>
           <w:numId w:val="2"/>
@@ -290,14 +275,8 @@
     <w:p>
       <w:pPr>
         <w:pStyle w:val="Compact"/>
-        <w:rPr>
-          <w:lang w:val="en-GB"/>
-        </w:rPr>
-      </w:pPr>
-      <w:r>
-        <w:rPr>
-          <w:lang w:val="en-GB"/>
-        </w:rPr>
+      </w:pPr>
+      <w:r>
         <w:t>“churn problem can be decomposed as choice of ML model and choice of model of variable influences”</w:t>
       </w:r>
     </w:p>
@@ -370,6 +349,7 @@
       </w:pPr>
       <w:bookmarkStart w:id="1" w:name="general-about-customer-retention"/>
       <w:r>
+        <w:lastRenderedPageBreak/>
         <w:t>General about customer retention</w:t>
       </w:r>
     </w:p>
@@ -387,7 +367,18 @@
         <w:pStyle w:val="FirstParagraph"/>
       </w:pPr>
       <w:r>
-        <w:t>Customer Relationship Management is defined as a process, in which the business manages its interactions with the customers using data integration from various sources and data analysis (Bardicchia 2020). Oliveira (2012) provides 4 areas in which CRM approaches can be of use:</w:t>
+        <w:t>Customer Relationship Management is defined as a process, in which the business manages its interactions with the customers using data integration from various sources and data analysis (</w:t>
+      </w:r>
+      <w:proofErr w:type="spellStart"/>
+      <w:r>
+        <w:t>Bardicchia</w:t>
+      </w:r>
+      <w:proofErr w:type="spellEnd"/>
+      <w:r>
+        <w:t xml:space="preserve"> 2020).</w:t>
+      </w:r>
+      <w:r>
+        <w:t xml:space="preserve"> Oliveira (2012) provides 4 areas in which CRM approaches can be of use:</w:t>
       </w:r>
     </w:p>
     <w:p>
@@ -397,28 +388,16 @@
           <w:ilvl w:val="0"/>
           <w:numId w:val="5"/>
         </w:numPr>
-        <w:rPr>
-          <w:lang w:val="en-GB"/>
-        </w:rPr>
-      </w:pPr>
-      <w:r>
-        <w:rPr>
-          <w:lang w:val="en-GB"/>
-        </w:rPr>
+      </w:pPr>
+      <w:r>
         <w:t>Customer identification (</w:t>
       </w:r>
       <w:proofErr w:type="spellStart"/>
       <w:r>
-        <w:rPr>
-          <w:lang w:val="en-GB"/>
-        </w:rPr>
         <w:t>aquisition</w:t>
       </w:r>
       <w:proofErr w:type="spellEnd"/>
       <w:r>
-        <w:rPr>
-          <w:lang w:val="en-GB"/>
-        </w:rPr>
         <w:t>) - determining who can be a potential customer?</w:t>
       </w:r>
     </w:p>
@@ -429,14 +408,8 @@
           <w:ilvl w:val="0"/>
           <w:numId w:val="5"/>
         </w:numPr>
-        <w:rPr>
-          <w:lang w:val="en-GB"/>
-        </w:rPr>
-      </w:pPr>
-      <w:r>
-        <w:rPr>
-          <w:lang w:val="en-GB"/>
-        </w:rPr>
+      </w:pPr>
+      <w:r>
         <w:t>Customer attraction - how can one make this person a customer?</w:t>
       </w:r>
     </w:p>
@@ -447,14 +420,8 @@
           <w:ilvl w:val="0"/>
           <w:numId w:val="5"/>
         </w:numPr>
-        <w:rPr>
-          <w:lang w:val="en-GB"/>
-        </w:rPr>
-      </w:pPr>
-      <w:r>
-        <w:rPr>
-          <w:lang w:val="en-GB"/>
-        </w:rPr>
+      </w:pPr>
+      <w:r>
         <w:t>Customer development - how can one make a customer more profitable?</w:t>
       </w:r>
     </w:p>
@@ -465,14 +432,8 @@
           <w:ilvl w:val="0"/>
           <w:numId w:val="5"/>
         </w:numPr>
-        <w:rPr>
-          <w:lang w:val="en-GB"/>
-        </w:rPr>
-      </w:pPr>
-      <w:r>
-        <w:rPr>
-          <w:lang w:val="en-GB"/>
-        </w:rPr>
+      </w:pPr>
+      <w:r>
         <w:t>Customer retention - how can one make the customer stay with the company?</w:t>
       </w:r>
     </w:p>
@@ -481,7 +442,6 @@
         <w:pStyle w:val="FirstParagraph"/>
       </w:pPr>
       <w:r>
-        <w:lastRenderedPageBreak/>
         <w:t>The last one is the main focus of this study.</w:t>
       </w:r>
     </w:p>
@@ -500,7 +460,39 @@
         <w:pStyle w:val="FirstParagraph"/>
       </w:pPr>
       <w:r>
-        <w:t>Improving the loyalty of customer base is profitable to the company. This has its source in multiple factors, the most important one being cost of aquisition. Multiple studies have shown that retaining customers costs less than attracting new ones (Dick and Basu 1994; Gefen 2002; Buckinx and Poel 2005). Moreover, there is some evidence that loyal customers are less sensitive to the competitor’s actions regarding price changes (Achrol and Kotler 1999; Choi et al. 2006).</w:t>
+        <w:t xml:space="preserve">Improving the loyalty of customer base is profitable to the company. This has its source in multiple factors, the most important one being cost of </w:t>
+      </w:r>
+      <w:proofErr w:type="spellStart"/>
+      <w:r>
+        <w:t>aquisition</w:t>
+      </w:r>
+      <w:proofErr w:type="spellEnd"/>
+      <w:r>
+        <w:t xml:space="preserve">. Multiple studies have shown that retaining customers costs less than attracting new ones (Dick and </w:t>
+      </w:r>
+      <w:proofErr w:type="spellStart"/>
+      <w:r>
+        <w:t>Basu</w:t>
+      </w:r>
+      <w:proofErr w:type="spellEnd"/>
+      <w:r>
+        <w:t xml:space="preserve"> 1994; Gefen 2002; </w:t>
+      </w:r>
+      <w:proofErr w:type="spellStart"/>
+      <w:r>
+        <w:t>Buckinx</w:t>
+      </w:r>
+      <w:proofErr w:type="spellEnd"/>
+      <w:r>
+        <w:t xml:space="preserve"> and Poel 2005). Moreover, there is some evidence that loyal customers are less sensitive to the competitor’s actions regarding price changes (</w:t>
+      </w:r>
+      <w:proofErr w:type="spellStart"/>
+      <w:r>
+        <w:t>Achrol</w:t>
+      </w:r>
+      <w:proofErr w:type="spellEnd"/>
+      <w:r>
+        <w:t xml:space="preserve"> and Kotler 1999; Choi et al. 2006).</w:t>
       </w:r>
     </w:p>
     <w:p>
@@ -526,7 +518,11 @@
         <w:pStyle w:val="Tekstpodstawowy"/>
       </w:pPr>
       <w:r>
-        <w:t>The other way to approach churn problem is to try to predict, which customers are likely to churn in the near future. This has an advantage of having lower cost, as the customers that are about to leave are likely to have higher demands from the last-minute deal proposed to them (Tamaddoni Jahromi et al. 2010).</w:t>
+        <w:t xml:space="preserve">The other way to approach churn problem is to try to predict, which customers are likely to churn in the near future. This has an advantage of having lower cost, as the customers that are </w:t>
+      </w:r>
+      <w:r>
+        <w:lastRenderedPageBreak/>
+        <w:t>about to leave are likely to have higher demands from the last-minute deal proposed to them (Tamaddoni Jahromi et al. 2010).</w:t>
       </w:r>
     </w:p>
     <w:p>
@@ -544,7 +540,23 @@
         <w:pStyle w:val="FirstParagraph"/>
       </w:pPr>
       <w:r>
-        <w:t>As pointed out by Tamaddoni Jahromi et al. (2010) in their literature review, most of the studies concerning churn prediction were done in contractual settings. In other words, churn was defined as the client resigning from using the company’s services more by canceling the subscription or breaching the contract. Such way to specify the churn is different from the businesses in which the customer doesn’t have to inform the company about resigning.</w:t>
+        <w:t xml:space="preserve">As pointed out by </w:t>
+      </w:r>
+      <w:proofErr w:type="spellStart"/>
+      <w:r>
+        <w:t>Tamaddoni</w:t>
+      </w:r>
+      <w:proofErr w:type="spellEnd"/>
+      <w:r>
+        <w:t xml:space="preserve"> </w:t>
+      </w:r>
+      <w:proofErr w:type="spellStart"/>
+      <w:r>
+        <w:t>Jahromi</w:t>
+      </w:r>
+      <w:proofErr w:type="spellEnd"/>
+      <w:r>
+        <w:t xml:space="preserve"> et al. (2010) in their literature review, most of the studies concerning churn prediction were done in contractual settings. In other words, churn was defined as the client resigning from using the company’s services more by canceling the subscription or breaching the contract. Such way to specify the churn is different from the businesses in which the customer doesn’t have to inform the company about resigning.</w:t>
       </w:r>
     </w:p>
     <w:p>
@@ -585,7 +597,6 @@
       <w:bookmarkEnd w:id="1"/>
       <w:bookmarkEnd w:id="6"/>
       <w:r>
-        <w:lastRenderedPageBreak/>
         <w:t>Customer churn prediction</w:t>
       </w:r>
     </w:p>
@@ -621,7 +632,11 @@
         <w:pStyle w:val="FirstParagraph"/>
       </w:pPr>
       <w:r>
-        <w:t>Churn prediction fits well with the framework of classification, as the variable that one would like to predict is binary (churn-no churn). However, not only such binary prediction is valuable for later retention campaign efforts. As noted by Wai-Ho Au, Chan, and Xin Yao (2003), equally important is that the machine learning model can predict the likelihood of the customer leaving. After such prediction, the customers can be ranked from the most to the least likely to churn.</w:t>
+        <w:t xml:space="preserve">Churn prediction fits well with the framework of classification, as the variable that one would like to predict is binary (churn-no churn). However, not only such binary prediction is </w:t>
+      </w:r>
+      <w:r>
+        <w:lastRenderedPageBreak/>
+        <w:t>valuable for later retention campaign efforts. As noted by Wai-Ho Au, Chan, and Xin Yao (2003), equally important is that the machine learning model can predict the likelihood of the customer leaving. After such prediction, the customers can be ranked from the most to the least likely to churn.</w:t>
       </w:r>
     </w:p>
     <w:p>
@@ -647,7 +662,10 @@
         <w:pStyle w:val="FirstParagraph"/>
       </w:pPr>
       <w:r>
-        <w:t>Churn prediction task can be decomposed into 2 main important aspects that one has to tackle. First is the decision about specific Machine Learning model that gives the best performance. Second is deciding on the model formula - in other words, deciding about which variables should be included in the model and what should be the form of the relationship.</w:t>
+        <w:t>Churn prediction task can be decomposed into 2 main important aspects that one has to tackle. First is the decision about specific Machine Learning model that gives the best performance. Second is deciding</w:t>
+      </w:r>
+      <w:r>
+        <w:t xml:space="preserve"> on the model formula - in other words, deciding about which variables should be included in the model and what should be the form of the relationship.</w:t>
       </w:r>
     </w:p>
     <w:p>
@@ -687,12 +705,15 @@
     </w:p>
     <w:p>
       <w:pPr>
-        <w:pStyle w:val="Nagwek4"/>
+        <w:pStyle w:val="Nagwek5"/>
       </w:pPr>
       <w:bookmarkStart w:id="12" w:name="X215fb5cd3aada1f8ded1b25e069c422002b493d"/>
       <w:bookmarkEnd w:id="11"/>
       <w:r>
-        <w:t>Review of previous churn studies for variables/categories of variables used</w:t>
+        <w:t xml:space="preserve">Review </w:t>
+      </w:r>
+      <w:r>
+        <w:t>of previous churn studies for variables/categories of variables used</w:t>
       </w:r>
     </w:p>
     <w:p>
@@ -718,7 +739,10 @@
         <w:pStyle w:val="FirstParagraph"/>
       </w:pPr>
       <w:r>
-        <w:t>First category of variables tries to describe how the customer has interacted with the company before. Typical features belonging to this category are recency, frequency and monetary value, which constitute a basis of RFM customer segmentation framework. These features are used in multiple studies (Oliveira 2012; Bhattacharya 1998), and typically accompany the more complex variables that are main focus of particular studies.</w:t>
+        <w:t>First category of variables tries to describe how the customer has interacted with the company before. Typical features belonging to this category are recency, frequency and monetary value, which constitute a basis of RFM customer segmentation framework. These features are used in multiple studies (</w:t>
+      </w:r>
+      <w:r>
+        <w:t>Oliveira 2012; Bhattacharya 1998), and typically accompany the more complex variables that are main focus of particular studies.</w:t>
       </w:r>
     </w:p>
     <w:p>
@@ -734,7 +758,11 @@
         <w:pStyle w:val="Tekstpodstawowy"/>
       </w:pPr>
       <w:r>
-        <w:t>Some of the variables studied previously are avaliable only in some of the domains. For example, one possibility of analyzing customer behaviour in the context of e-commerce shopping is analyzing the customer behaviour while interacting with the company’s website. Koehn, Lessmann, and Schaal (2020) analyzed such click-stream sequential data using Recurrent Neural Networks. They found that such information can serve as a good predictor of customer churn. Similar studies were performed by Berger and Kompan (2019) and Yu et al. (2011), however the click stream data was aggregated and preprocessed manually, instead of using sequential modeling approach.</w:t>
+        <w:t xml:space="preserve">Some of the variables studied previously are avaliable only in some of the domains. For example, one possibility of analyzing customer behaviour in the context of e-commerce shopping is analyzing the customer behaviour while interacting with the company’s website. Koehn, Lessmann, and Schaal (2020) analyzed such click-stream sequential data using Recurrent Neural Networks. They found that such information can serve as a good predictor of customer churn. Similar studies were performed by Berger and Kompan (2019) and Yu et al. (2011), however the </w:t>
+      </w:r>
+      <w:r>
+        <w:lastRenderedPageBreak/>
+        <w:t>click stream data was aggregated and preprocessed manually, instead of using sequential modeling approach.</w:t>
       </w:r>
     </w:p>
     <w:p>
@@ -760,7 +788,6 @@
         <w:pStyle w:val="Tekstpodstawowy"/>
       </w:pPr>
       <w:r>
-        <w:lastRenderedPageBreak/>
         <w:t>Another way to include demographics data in the churn prediction model was shown by Zhao et al. (2005). They used the data obtained from the statistical office for particular regions that the customer is residing in. Such variables were shown to be useful in churn prediction.</w:t>
       </w:r>
     </w:p>
@@ -810,6 +837,7 @@
       </w:pPr>
       <w:proofErr w:type="spellStart"/>
       <w:r>
+        <w:lastRenderedPageBreak/>
         <w:t>Behavioural</w:t>
       </w:r>
       <w:proofErr w:type="spellEnd"/>
@@ -953,7 +981,6 @@
         <w:pStyle w:val="Tekstpodstawowy"/>
       </w:pPr>
       <w:r>
-        <w:lastRenderedPageBreak/>
         <w:t>!!! The data only about when the customer made purchases and how much did he pay are very easily translated into the framework of Recency-Frequency-Monetary value. Multiple works (Aleksandrova (2018), Yanfang and Chen (2017)) demonstrated that such data can serve as a good input to churn prediction machine learning model. In fact, most of the publications presented in this review is using RFM variables as one part of the dataset, while including more complex, engineered variables as the other part.</w:t>
       </w:r>
     </w:p>
@@ -971,19 +998,10 @@
       </w:pPr>
       <w:bookmarkStart w:id="18" w:name="reviews-analysis"/>
       <w:bookmarkEnd w:id="17"/>
-      <w:proofErr w:type="spellStart"/>
-      <w:r>
-        <w:t>Reviews</w:t>
-      </w:r>
-      <w:proofErr w:type="spellEnd"/>
-      <w:r>
-        <w:t xml:space="preserve"> </w:t>
-      </w:r>
-      <w:proofErr w:type="spellStart"/>
-      <w:r>
-        <w:t>analysis</w:t>
-      </w:r>
-      <w:proofErr w:type="spellEnd"/>
+      <w:r>
+        <w:lastRenderedPageBreak/>
+        <w:t>Reviews analysis</w:t>
+      </w:r>
     </w:p>
     <w:p>
       <w:pPr>
@@ -1110,14 +1128,8 @@
           <w:ilvl w:val="0"/>
           <w:numId w:val="11"/>
         </w:numPr>
-        <w:rPr>
-          <w:lang w:val="en-GB"/>
-        </w:rPr>
-      </w:pPr>
-      <w:r>
-        <w:rPr>
-          <w:lang w:val="en-GB"/>
-        </w:rPr>
+      </w:pPr>
+      <w:r>
         <w:t>Choose a table with students having similar movie taste. This is meant to introduce homogeneity of the clusters.</w:t>
       </w:r>
     </w:p>
@@ -1128,14 +1140,8 @@
           <w:ilvl w:val="0"/>
           <w:numId w:val="11"/>
         </w:numPr>
-        <w:rPr>
-          <w:lang w:val="en-GB"/>
-        </w:rPr>
-      </w:pPr>
-      <w:r>
-        <w:rPr>
-          <w:lang w:val="en-GB"/>
-        </w:rPr>
+      </w:pPr>
+      <w:r>
         <w:t>Choose a table with more students in this group. This rule is meant to improve completeness - so to the clusters have a reasonably high number of members.</w:t>
       </w:r>
     </w:p>
@@ -1184,6 +1190,7 @@
         <w:pStyle w:val="Tekstpodstawowy"/>
       </w:pPr>
       <w:r>
+        <w:lastRenderedPageBreak/>
         <w:t>Another concept very helpful in the aspect recognition domain is attention mechanism (Chorowski et al. 2015). It is based on attention mechanism in psychology. When a human is trying to understand any content (visual, textual etc.) she is not using all content in the same extent, but only the relevant parts. For example, when a car driver is making a decision whether to cross an intersection, from all the visual signals that she obtains at the moment, the most important (and the only one looked at) is whether the light is red or green.</w:t>
       </w:r>
     </w:p>
@@ -1200,11 +1207,7 @@
         <w:pStyle w:val="Tekstpodstawowy"/>
       </w:pPr>
       <w:r>
-        <w:t xml:space="preserve">He et al. (2017) presented an Attention-based Aspect Extraction model. At first, words embedding using Word2Vec model is created. After that, for each text in the corpus, </w:t>
-      </w:r>
-      <w:r>
-        <w:lastRenderedPageBreak/>
-        <w:t>attention weight for each word is computed using neural network with an attention layer. Then, embedding of the whole sentence is created by computing an average for all words embedding. The words are weighted by their attention weights. Last step of the procedure is creating encoder-decoder model for learning sentence aspect embedding. The reconstruction of the sentence is the linear combination of aspect embeddings, and aspect embeddings are learned by mapping sentence embedding to a lower dimensional space.</w:t>
+        <w:t>He et al. (2017) presented an Attention-based Aspect Extraction model. At first, words embedding using Word2Vec model is created. After that, for each text in the corpus, attention weight for each word is computed using neural network with an attention layer. Then, embedding of the whole sentence is created by computing an average for all words embedding. The words are weighted by their attention weights. Last step of the procedure is creating encoder-decoder model for learning sentence aspect embedding. The reconstruction of the sentence is the linear combination of aspect embeddings, and aspect embeddings are learned by mapping sentence embedding to a lower dimensional space.</w:t>
       </w:r>
     </w:p>
     <w:p>
@@ -1255,7 +1258,11 @@
         <w:pStyle w:val="FirstParagraph"/>
       </w:pPr>
       <w:r>
-        <w:t>While deciding on the type of Machine Learning algorithm, one usually faces the explainability-performance trade-off (Nanayakkara et al. 2018). More flexible models, like boosting or neural networks, usually present superior performance to more basic approaches. On the other hand, their predictions cannot be explained as easily as in the case of for example Decision Trees.</w:t>
+        <w:t xml:space="preserve">While deciding on the type of Machine Learning algorithm, one usually faces the explainability-performance trade-off (Nanayakkara et al. 2018). More flexible models, like </w:t>
+      </w:r>
+      <w:r>
+        <w:lastRenderedPageBreak/>
+        <w:t>boosting or neural networks, usually present superior performance to more basic approaches. On the other hand, their predictions cannot be explained as easily as in the case of for example Decision Trees.</w:t>
       </w:r>
     </w:p>
     <w:p>
@@ -1268,6 +1275,7 @@
     </w:p>
     <w:p>
       <w:pPr>
+        <w:pStyle w:val="Akapitzlist"/>
         <w:numPr>
           <w:ilvl w:val="0"/>
           <w:numId w:val="12"/>
@@ -1279,6 +1287,7 @@
     </w:p>
     <w:p>
       <w:pPr>
+        <w:pStyle w:val="Akapitzlist"/>
         <w:numPr>
           <w:ilvl w:val="0"/>
           <w:numId w:val="12"/>
@@ -1290,6 +1299,7 @@
     </w:p>
     <w:p>
       <w:pPr>
+        <w:pStyle w:val="Akapitzlist"/>
         <w:numPr>
           <w:ilvl w:val="0"/>
           <w:numId w:val="12"/>
@@ -1301,6 +1311,7 @@
     </w:p>
     <w:p>
       <w:pPr>
+        <w:pStyle w:val="Akapitzlist"/>
         <w:numPr>
           <w:ilvl w:val="0"/>
           <w:numId w:val="12"/>
@@ -1574,6 +1585,7 @@
         </w:numPr>
       </w:pPr>
       <w:r>
+        <w:lastRenderedPageBreak/>
         <w:t xml:space="preserve">sam </w:t>
       </w:r>
       <w:proofErr w:type="spellStart"/>
@@ -2166,6 +2178,7 @@
         </w:numPr>
       </w:pPr>
       <w:r>
+        <w:lastRenderedPageBreak/>
         <w:t>Jest złożona baza danych</w:t>
       </w:r>
     </w:p>
@@ -2432,16 +2445,7 @@
       <w:bookmarkStart w:id="25" w:name="ref-bardicchia2020digital"/>
       <w:bookmarkEnd w:id="24"/>
       <w:r>
-        <w:t xml:space="preserve">Bardicchia, Marco. 2020. </w:t>
-      </w:r>
-      <w:r>
-        <w:rPr>
-          <w:i/>
-        </w:rPr>
-        <w:t>Digital CRM-Strategies and Emerging Trends: Building Customer Relationship in the Digital Era</w:t>
-      </w:r>
-      <w:r>
-        <w:t>.</w:t>
+        <w:t>Bardicchia, Marco. 2020. Digital CRM-Strategies and Emerging Trends: Building Customer Relationship in the Digital Era.</w:t>
       </w:r>
     </w:p>
     <w:p>
@@ -2451,6 +2455,7 @@
       <w:bookmarkStart w:id="26" w:name="ref-8627369"/>
       <w:bookmarkEnd w:id="25"/>
       <w:r>
+        <w:lastRenderedPageBreak/>
         <w:t xml:space="preserve">Berger, P., and M. Kompan. 2019. “User Modeling for Churn Prediction in e-Commerce.” </w:t>
       </w:r>
       <w:r>
@@ -2604,7 +2609,6 @@
       <w:bookmarkStart w:id="32" w:name="ref-caruana2006empirical"/>
       <w:bookmarkEnd w:id="31"/>
       <w:r>
-        <w:lastRenderedPageBreak/>
         <w:t xml:space="preserve">Caruana, Rich, and Alexandru Niculescu-Mizil. 2006. “An Empirical Comparison of Supervised Learning Algorithms.” In </w:t>
       </w:r>
       <w:r>
@@ -2662,6 +2666,7 @@
       <w:bookmarkStart w:id="35" w:name="ref-chorowski2015attention"/>
       <w:bookmarkEnd w:id="34"/>
       <w:r>
+        <w:lastRenderedPageBreak/>
         <w:t xml:space="preserve">Chorowski, Jan, Dzmitry Bahdanau, Dmitriy Serdyuk, Kyunghyun Cho, and Yoshua Bengio. 2015. “Attention-Based Models for Speech Recognition.” </w:t>
       </w:r>
       <w:r>
@@ -2864,16 +2869,7 @@
       <w:bookmarkEnd w:id="43"/>
       <w:r>
         <w:lastRenderedPageBreak/>
-        <w:t xml:space="preserve">Jheng, Yang Ruei, and Zhi Chao Luo. 2019. “Customer Retention Prediction with CNN.” In </w:t>
-      </w:r>
-      <w:r>
-        <w:rPr>
-          <w:i/>
-        </w:rPr>
-        <w:t>Data Mining and Big Data: 4th International Conference, DMBD 2019, Chiang Mai, Thailand, July 26–30, 2019, Proceedings</w:t>
-      </w:r>
-      <w:r>
-        <w:t>, 1071:104. Springer.</w:t>
+        <w:t>Jheng, Yang Ruei, and Zhi Chao Luo. 2019. “Customer Retention Prediction with CNN.” In Data Mining and Big Data: 4th International Conference, DMBD 2019, Chiang Mai, Thailand, July 26–30, 2019, Proceedings, 1071:104. Springer.</w:t>
       </w:r>
     </w:p>
     <w:p>
@@ -3116,6 +3112,7 @@
       <w:bookmarkStart w:id="53" w:name="ref-9325646"/>
       <w:bookmarkEnd w:id="52"/>
       <w:r>
+        <w:lastRenderedPageBreak/>
         <w:t xml:space="preserve">Suryadi, D. 2020. “Predicting Repurchase Intention Using Textual Features of Online Customer Reviews.” In </w:t>
       </w:r>
       <w:r>
@@ -3171,14 +3168,7 @@
         <w:rPr>
           <w:i/>
         </w:rPr>
-        <w:t xml:space="preserve">Proceedings of the 58th Annual Meeting of the </w:t>
-      </w:r>
-      <w:r>
-        <w:rPr>
-          <w:i/>
-        </w:rPr>
-        <w:lastRenderedPageBreak/>
-        <w:t>Association for Computational Linguistics</w:t>
+        <w:t>Proceedings of the 58th Annual Meeting of the Association for Computational Linguistics</w:t>
       </w:r>
       <w:r>
         <w:t xml:space="preserve">, 3182–87. Online: Association for Computational Linguistics. </w:t>
@@ -3330,6 +3320,7 @@
       <w:bookmarkStart w:id="61" w:name="ref-zhao2005customer"/>
       <w:bookmarkEnd w:id="60"/>
       <w:r>
+        <w:lastRenderedPageBreak/>
         <w:t xml:space="preserve">Zhao, Yu, Bing Li, Xiu Li, Wenhuang Liu, and Shouju Ren. 2005. “Customer Churn Prediction Using Improved One-Class Support Vector Machine.” In </w:t>
       </w:r>
       <w:r>
@@ -3360,9 +3351,6 @@
 <w:endnotes xmlns:wpc="http://schemas.microsoft.com/office/word/2010/wordprocessingCanvas" xmlns:cx="http://schemas.microsoft.com/office/drawing/2014/chartex" xmlns:cx1="http://schemas.microsoft.com/office/drawing/2015/9/8/chartex" xmlns:cx2="http://schemas.microsoft.com/office/drawing/2015/10/21/chartex" xmlns:cx3="http://schemas.microsoft.com/office/drawing/2016/5/9/chartex" xmlns:cx4="http://schemas.microsoft.com/office/drawing/2016/5/10/chartex" xmlns:cx5="http://schemas.microsoft.com/office/drawing/2016/5/11/chartex" xmlns:cx6="http://schemas.microsoft.com/office/drawing/2016/5/12/chartex" xmlns:cx7="http://schemas.microsoft.com/office/drawing/2016/5/13/chartex" xmlns:cx8="http://schemas.microsoft.com/office/drawing/2016/5/14/chartex" xmlns:mc="http://schemas.openxmlformats.org/markup-compatibility/2006" xmlns:aink="http://schemas.microsoft.com/office/drawing/2016/ink" xmlns:am3d="http://schemas.microsoft.com/office/drawing/2017/model3d" xmlns:o="urn:schemas-microsoft-com:office:office" xmlns:r="http://schemas.openxmlformats.org/officeDocument/2006/relationships" xmlns:m="http://schemas.openxmlformats.org/officeDocument/2006/math" xmlns:v="urn:schemas-microsoft-com:vml" xmlns:wp14="http://schemas.microsoft.com/office/word/2010/wordprocessingDrawing" xmlns:wp="http://schemas.openxmlformats.org/drawingml/2006/wordprocessingDrawing" xmlns:w10="urn:schemas-microsoft-com:office:word" xmlns:w="http://schemas.openxmlformats.org/wordprocessingml/2006/main" xmlns:w14="http://schemas.microsoft.com/office/word/2010/wordml" xmlns:w15="http://schemas.microsoft.com/office/word/2012/wordml" xmlns:w16cex="http://schemas.microsoft.com/office/word/2018/wordml/cex" xmlns:w16cid="http://schemas.microsoft.com/office/word/2016/wordml/cid" xmlns:w16="http://schemas.microsoft.com/office/word/2018/wordml" xmlns:w16se="http://schemas.microsoft.com/office/word/2015/wordml/symex" xmlns:wpg="http://schemas.microsoft.com/office/word/2010/wordprocessingGroup" xmlns:wpi="http://schemas.microsoft.com/office/word/2010/wordprocessingInk" xmlns:wne="http://schemas.microsoft.com/office/word/2006/wordml" xmlns:wps="http://schemas.microsoft.com/office/word/2010/wordprocessingShape" mc:Ignorable="w14 w15 w16se w16cid w16 w16cex wp14">
   <w:endnote w:type="separator" w:id="-1">
     <w:p>
-      <w:pPr>
-        <w:spacing w:after="0"/>
-      </w:pPr>
       <w:r>
         <w:separator/>
       </w:r>
@@ -3370,9 +3358,6 @@
   </w:endnote>
   <w:endnote w:type="continuationSeparator" w:id="0">
     <w:p>
-      <w:pPr>
-        <w:spacing w:after="0"/>
-      </w:pPr>
       <w:r>
         <w:continuationSeparator/>
       </w:r>
@@ -4175,14 +4160,23 @@
   <w:style w:type="paragraph" w:default="1" w:styleId="Normalny">
     <w:name w:val="Normal"/>
     <w:qFormat/>
+    <w:rsid w:val="00DA5C6A"/>
+    <w:pPr>
+      <w:spacing w:before="180" w:after="180" w:line="360" w:lineRule="auto"/>
+      <w:ind w:firstLine="567"/>
+      <w:jc w:val="both"/>
+    </w:pPr>
+    <w:rPr>
+      <w:rFonts w:ascii="Times New Roman" w:hAnsi="Times New Roman" w:cs="Times New Roman"/>
+    </w:rPr>
   </w:style>
   <w:style w:type="paragraph" w:styleId="Nagwek1">
     <w:name w:val="heading 1"/>
-    <w:basedOn w:val="Nagwek6"/>
+    <w:basedOn w:val="Nagwek4"/>
     <w:next w:val="Tekstpodstawowy"/>
     <w:uiPriority w:val="9"/>
     <w:qFormat/>
-    <w:rsid w:val="00B5784A"/>
+    <w:rsid w:val="00DA5C6A"/>
     <w:pPr>
       <w:outlineLvl w:val="0"/>
     </w:pPr>
@@ -4194,15 +4188,16 @@
     <w:uiPriority w:val="9"/>
     <w:unhideWhenUsed/>
     <w:qFormat/>
-    <w:rsid w:val="005F19DE"/>
+    <w:rsid w:val="00DA5C6A"/>
     <w:pPr>
       <w:keepNext/>
       <w:keepLines/>
       <w:spacing w:before="200" w:after="0"/>
+      <w:ind w:firstLine="0"/>
       <w:outlineLvl w:val="1"/>
     </w:pPr>
     <w:rPr>
-      <w:rFonts w:ascii="Times New Roman" w:eastAsia="Times New Roman" w:hAnsi="Times New Roman" w:cs="Times New Roman"/>
+      <w:rFonts w:eastAsia="Times New Roman"/>
       <w:b/>
       <w:caps/>
       <w:lang w:val="pl-PL" w:eastAsia="pl-PL"/>
@@ -4215,7 +4210,7 @@
     <w:uiPriority w:val="9"/>
     <w:unhideWhenUsed/>
     <w:qFormat/>
-    <w:rsid w:val="005F19DE"/>
+    <w:rsid w:val="00DA5C6A"/>
     <w:pPr>
       <w:outlineLvl w:val="2"/>
     </w:pPr>
@@ -4227,7 +4222,7 @@
     <w:uiPriority w:val="9"/>
     <w:unhideWhenUsed/>
     <w:qFormat/>
-    <w:rsid w:val="005F19DE"/>
+    <w:rsid w:val="00DA5C6A"/>
     <w:pPr>
       <w:outlineLvl w:val="3"/>
     </w:pPr>
@@ -4239,7 +4234,7 @@
     <w:uiPriority w:val="9"/>
     <w:unhideWhenUsed/>
     <w:qFormat/>
-    <w:rsid w:val="005F19DE"/>
+    <w:rsid w:val="00DA5C6A"/>
     <w:pPr>
       <w:outlineLvl w:val="4"/>
     </w:pPr>
@@ -4340,15 +4335,13 @@
     <w:name w:val="Body Text"/>
     <w:basedOn w:val="Normalny"/>
     <w:qFormat/>
-    <w:pPr>
-      <w:spacing w:before="180" w:after="180"/>
-    </w:pPr>
   </w:style>
   <w:style w:type="paragraph" w:customStyle="1" w:styleId="FirstParagraph">
     <w:name w:val="First Paragraph"/>
     <w:basedOn w:val="Tekstpodstawowy"/>
     <w:next w:val="Tekstpodstawowy"/>
     <w:qFormat/>
+    <w:rsid w:val="00DA5C6A"/>
   </w:style>
   <w:style w:type="paragraph" w:customStyle="1" w:styleId="Compact">
     <w:name w:val="Compact"/>
@@ -4363,7 +4356,7 @@
       <w:spacing w:before="36" w:after="36"/>
     </w:pPr>
     <w:rPr>
-      <w:rFonts w:ascii="Times New Roman" w:eastAsia="Times New Roman" w:hAnsi="Times New Roman" w:cs="Times New Roman"/>
+      <w:rFonts w:eastAsia="Times New Roman"/>
       <w:lang w:val="pl-PL" w:eastAsia="pl-PL"/>
     </w:rPr>
   </w:style>
@@ -4380,7 +4373,7 @@
       <w:jc w:val="center"/>
     </w:pPr>
     <w:rPr>
-      <w:rFonts w:ascii="Times New Roman" w:eastAsia="Times New Roman" w:hAnsi="Times New Roman" w:cs="Times New Roman"/>
+      <w:rFonts w:eastAsia="Times New Roman"/>
       <w:b/>
       <w:caps/>
       <w:lang w:val="pl-PL" w:eastAsia="pl-PL"/>
@@ -4902,6 +4895,15 @@
       <w:sz w:val="22"/>
       <w:shd w:val="clear" w:color="auto" w:fill="F8F8F8"/>
     </w:rPr>
+  </w:style>
+  <w:style w:type="paragraph" w:styleId="Akapitzlist">
+    <w:name w:val="List Paragraph"/>
+    <w:basedOn w:val="Normalny"/>
+    <w:rsid w:val="00EC01F4"/>
+    <w:pPr>
+      <w:ind w:left="720"/>
+      <w:contextualSpacing/>
+    </w:pPr>
   </w:style>
 </w:styles>
 </file>

</xml_diff>

<commit_message>
plots sizes, intro, xai conspects
</commit_message>
<xml_diff>
--- a/thesis/resources/styles_template.docx
+++ b/thesis/resources/styles_template.docx
@@ -148,8 +148,19 @@
         <w:pStyle w:val="Compact"/>
       </w:pPr>
       <w:r>
-        <w:t>definicja churnu</w:t>
-      </w:r>
+        <w:t>d</w:t>
+      </w:r>
+      <w:r>
+        <w:t>efinicja</w:t>
+      </w:r>
+      <w:r>
+        <w:t xml:space="preserve"> </w:t>
+      </w:r>
+      <w:proofErr w:type="spellStart"/>
+      <w:r>
+        <w:t>churnu</w:t>
+      </w:r>
+      <w:proofErr w:type="spellEnd"/>
     </w:p>
     <w:p>
       <w:pPr>
@@ -240,9 +251,115 @@
       <w:pPr>
         <w:pStyle w:val="Compact"/>
       </w:pPr>
-      <w:r>
-        <w:t>if we can predict which customers are likely to leave, we can target them with some customer attraction tools</w:t>
-      </w:r>
+      <w:proofErr w:type="spellStart"/>
+      <w:r>
+        <w:t>if</w:t>
+      </w:r>
+      <w:proofErr w:type="spellEnd"/>
+      <w:r>
+        <w:t xml:space="preserve"> we </w:t>
+      </w:r>
+      <w:proofErr w:type="spellStart"/>
+      <w:r>
+        <w:t>can</w:t>
+      </w:r>
+      <w:proofErr w:type="spellEnd"/>
+      <w:r>
+        <w:t xml:space="preserve"> </w:t>
+      </w:r>
+      <w:proofErr w:type="spellStart"/>
+      <w:r>
+        <w:t>predict</w:t>
+      </w:r>
+      <w:proofErr w:type="spellEnd"/>
+      <w:r>
+        <w:t xml:space="preserve"> </w:t>
+      </w:r>
+      <w:proofErr w:type="spellStart"/>
+      <w:r>
+        <w:t>which</w:t>
+      </w:r>
+      <w:proofErr w:type="spellEnd"/>
+      <w:r>
+        <w:t xml:space="preserve"> </w:t>
+      </w:r>
+      <w:proofErr w:type="spellStart"/>
+      <w:r>
+        <w:t>customers</w:t>
+      </w:r>
+      <w:proofErr w:type="spellEnd"/>
+      <w:r>
+        <w:t xml:space="preserve"> </w:t>
+      </w:r>
+      <w:proofErr w:type="spellStart"/>
+      <w:r>
+        <w:t>are</w:t>
+      </w:r>
+      <w:proofErr w:type="spellEnd"/>
+      <w:r>
+        <w:t xml:space="preserve"> </w:t>
+      </w:r>
+      <w:proofErr w:type="spellStart"/>
+      <w:r>
+        <w:t>likely</w:t>
+      </w:r>
+      <w:proofErr w:type="spellEnd"/>
+      <w:r>
+        <w:t xml:space="preserve"> to </w:t>
+      </w:r>
+      <w:proofErr w:type="spellStart"/>
+      <w:r>
+        <w:t>leave</w:t>
+      </w:r>
+      <w:proofErr w:type="spellEnd"/>
+      <w:r>
+        <w:t xml:space="preserve">, we </w:t>
+      </w:r>
+      <w:proofErr w:type="spellStart"/>
+      <w:r>
+        <w:t>can</w:t>
+      </w:r>
+      <w:proofErr w:type="spellEnd"/>
+      <w:r>
+        <w:t xml:space="preserve"> target </w:t>
+      </w:r>
+      <w:proofErr w:type="spellStart"/>
+      <w:r>
+        <w:t>them</w:t>
+      </w:r>
+      <w:proofErr w:type="spellEnd"/>
+      <w:r>
+        <w:t xml:space="preserve"> with </w:t>
+      </w:r>
+      <w:proofErr w:type="spellStart"/>
+      <w:r>
+        <w:t>some</w:t>
+      </w:r>
+      <w:proofErr w:type="spellEnd"/>
+      <w:r>
+        <w:t xml:space="preserve"> </w:t>
+      </w:r>
+      <w:proofErr w:type="spellStart"/>
+      <w:r>
+        <w:t>customer</w:t>
+      </w:r>
+      <w:proofErr w:type="spellEnd"/>
+      <w:r>
+        <w:t xml:space="preserve"> </w:t>
+      </w:r>
+      <w:proofErr w:type="spellStart"/>
+      <w:r>
+        <w:t>attraction</w:t>
+      </w:r>
+      <w:proofErr w:type="spellEnd"/>
+      <w:r>
+        <w:t xml:space="preserve"> </w:t>
+      </w:r>
+      <w:proofErr w:type="spellStart"/>
+      <w:r>
+        <w:t>tools</w:t>
+      </w:r>
+      <w:proofErr w:type="spellEnd"/>
     </w:p>
     <w:p>
       <w:pPr>
@@ -277,7 +394,47 @@
         <w:pStyle w:val="Compact"/>
       </w:pPr>
       <w:r>
-        <w:t>“churn problem can be decomposed as choice of ML model and choice of model of variable influences”</w:t>
+        <w:t>“</w:t>
+      </w:r>
+      <w:proofErr w:type="spellStart"/>
+      <w:r>
+        <w:t>churn</w:t>
+      </w:r>
+      <w:proofErr w:type="spellEnd"/>
+      <w:r>
+        <w:t xml:space="preserve"> problem </w:t>
+      </w:r>
+      <w:proofErr w:type="spellStart"/>
+      <w:r>
+        <w:t>can</w:t>
+      </w:r>
+      <w:proofErr w:type="spellEnd"/>
+      <w:r>
+        <w:t xml:space="preserve"> be </w:t>
+      </w:r>
+      <w:proofErr w:type="spellStart"/>
+      <w:r>
+        <w:t>decomposed</w:t>
+      </w:r>
+      <w:proofErr w:type="spellEnd"/>
+      <w:r>
+        <w:t xml:space="preserve"> as choice of ML model and choice of model of </w:t>
+      </w:r>
+      <w:proofErr w:type="spellStart"/>
+      <w:r>
+        <w:t>variable</w:t>
+      </w:r>
+      <w:proofErr w:type="spellEnd"/>
+      <w:r>
+        <w:t xml:space="preserve"> </w:t>
+      </w:r>
+      <w:proofErr w:type="spellStart"/>
+      <w:r>
+        <w:t>influences</w:t>
+      </w:r>
+      <w:proofErr w:type="spellEnd"/>
+      <w:r>
+        <w:t>”</w:t>
       </w:r>
     </w:p>
     <w:p>
@@ -384,13 +541,22 @@
     <w:p>
       <w:pPr>
         <w:pStyle w:val="Compact"/>
-        <w:numPr>
-          <w:ilvl w:val="0"/>
-          <w:numId w:val="5"/>
-        </w:numPr>
-      </w:pPr>
-      <w:r>
-        <w:t>Customer identification (</w:t>
+      </w:pPr>
+      <w:proofErr w:type="spellStart"/>
+      <w:r>
+        <w:t>Customer</w:t>
+      </w:r>
+      <w:proofErr w:type="spellEnd"/>
+      <w:r>
+        <w:t xml:space="preserve"> </w:t>
+      </w:r>
+      <w:proofErr w:type="spellStart"/>
+      <w:r>
+        <w:t>identification</w:t>
+      </w:r>
+      <w:proofErr w:type="spellEnd"/>
+      <w:r>
+        <w:t xml:space="preserve"> (</w:t>
       </w:r>
       <w:proofErr w:type="spellStart"/>
       <w:r>
@@ -398,43 +564,238 @@
       </w:r>
       <w:proofErr w:type="spellEnd"/>
       <w:r>
-        <w:t>) - determining who can be a potential customer?</w:t>
+        <w:t xml:space="preserve">) - </w:t>
+      </w:r>
+      <w:proofErr w:type="spellStart"/>
+      <w:r>
+        <w:t>determining</w:t>
+      </w:r>
+      <w:proofErr w:type="spellEnd"/>
+      <w:r>
+        <w:t xml:space="preserve"> </w:t>
+      </w:r>
+      <w:proofErr w:type="spellStart"/>
+      <w:r>
+        <w:t>who</w:t>
+      </w:r>
+      <w:proofErr w:type="spellEnd"/>
+      <w:r>
+        <w:t xml:space="preserve"> </w:t>
+      </w:r>
+      <w:proofErr w:type="spellStart"/>
+      <w:r>
+        <w:t>can</w:t>
+      </w:r>
+      <w:proofErr w:type="spellEnd"/>
+      <w:r>
+        <w:t xml:space="preserve"> be a </w:t>
+      </w:r>
+      <w:proofErr w:type="spellStart"/>
+      <w:r>
+        <w:t>potential</w:t>
+      </w:r>
+      <w:proofErr w:type="spellEnd"/>
+      <w:r>
+        <w:t xml:space="preserve"> </w:t>
+      </w:r>
+      <w:proofErr w:type="spellStart"/>
+      <w:r>
+        <w:t>customer</w:t>
+      </w:r>
+      <w:proofErr w:type="spellEnd"/>
+      <w:r>
+        <w:t>?</w:t>
       </w:r>
     </w:p>
     <w:p>
       <w:pPr>
         <w:pStyle w:val="Compact"/>
-        <w:numPr>
-          <w:ilvl w:val="0"/>
-          <w:numId w:val="5"/>
-        </w:numPr>
-      </w:pPr>
-      <w:r>
-        <w:t>Customer attraction - how can one make this person a customer?</w:t>
+      </w:pPr>
+      <w:proofErr w:type="spellStart"/>
+      <w:r>
+        <w:t>Customer</w:t>
+      </w:r>
+      <w:proofErr w:type="spellEnd"/>
+      <w:r>
+        <w:t xml:space="preserve"> </w:t>
+      </w:r>
+      <w:proofErr w:type="spellStart"/>
+      <w:r>
+        <w:t>attraction</w:t>
+      </w:r>
+      <w:proofErr w:type="spellEnd"/>
+      <w:r>
+        <w:t xml:space="preserve"> - </w:t>
+      </w:r>
+      <w:proofErr w:type="spellStart"/>
+      <w:r>
+        <w:t>how</w:t>
+      </w:r>
+      <w:proofErr w:type="spellEnd"/>
+      <w:r>
+        <w:t xml:space="preserve"> </w:t>
+      </w:r>
+      <w:proofErr w:type="spellStart"/>
+      <w:r>
+        <w:t>can</w:t>
+      </w:r>
+      <w:proofErr w:type="spellEnd"/>
+      <w:r>
+        <w:t xml:space="preserve"> one </w:t>
+      </w:r>
+      <w:proofErr w:type="spellStart"/>
+      <w:r>
+        <w:t>make</w:t>
+      </w:r>
+      <w:proofErr w:type="spellEnd"/>
+      <w:r>
+        <w:t xml:space="preserve"> </w:t>
+      </w:r>
+      <w:proofErr w:type="spellStart"/>
+      <w:r>
+        <w:t>this</w:t>
+      </w:r>
+      <w:proofErr w:type="spellEnd"/>
+      <w:r>
+        <w:t xml:space="preserve"> person a </w:t>
+      </w:r>
+      <w:proofErr w:type="spellStart"/>
+      <w:r>
+        <w:t>customer</w:t>
+      </w:r>
+      <w:proofErr w:type="spellEnd"/>
+      <w:r>
+        <w:t>?</w:t>
       </w:r>
     </w:p>
     <w:p>
       <w:pPr>
         <w:pStyle w:val="Compact"/>
-        <w:numPr>
-          <w:ilvl w:val="0"/>
-          <w:numId w:val="5"/>
-        </w:numPr>
-      </w:pPr>
-      <w:r>
-        <w:t>Customer development - how can one make a customer more profitable?</w:t>
+      </w:pPr>
+      <w:proofErr w:type="spellStart"/>
+      <w:r>
+        <w:t>Customer</w:t>
+      </w:r>
+      <w:proofErr w:type="spellEnd"/>
+      <w:r>
+        <w:t xml:space="preserve"> development - </w:t>
+      </w:r>
+      <w:proofErr w:type="spellStart"/>
+      <w:r>
+        <w:t>how</w:t>
+      </w:r>
+      <w:proofErr w:type="spellEnd"/>
+      <w:r>
+        <w:t xml:space="preserve"> </w:t>
+      </w:r>
+      <w:proofErr w:type="spellStart"/>
+      <w:r>
+        <w:t>can</w:t>
+      </w:r>
+      <w:proofErr w:type="spellEnd"/>
+      <w:r>
+        <w:t xml:space="preserve"> one </w:t>
+      </w:r>
+      <w:proofErr w:type="spellStart"/>
+      <w:r>
+        <w:t>make</w:t>
+      </w:r>
+      <w:proofErr w:type="spellEnd"/>
+      <w:r>
+        <w:t xml:space="preserve"> a </w:t>
+      </w:r>
+      <w:proofErr w:type="spellStart"/>
+      <w:r>
+        <w:t>customer</w:t>
+      </w:r>
+      <w:proofErr w:type="spellEnd"/>
+      <w:r>
+        <w:t xml:space="preserve"> </w:t>
+      </w:r>
+      <w:proofErr w:type="spellStart"/>
+      <w:r>
+        <w:t>more</w:t>
+      </w:r>
+      <w:proofErr w:type="spellEnd"/>
+      <w:r>
+        <w:t xml:space="preserve"> </w:t>
+      </w:r>
+      <w:proofErr w:type="spellStart"/>
+      <w:r>
+        <w:t>profitable</w:t>
+      </w:r>
+      <w:proofErr w:type="spellEnd"/>
+      <w:r>
+        <w:t>?</w:t>
       </w:r>
     </w:p>
     <w:p>
       <w:pPr>
         <w:pStyle w:val="Compact"/>
-        <w:numPr>
-          <w:ilvl w:val="0"/>
-          <w:numId w:val="5"/>
-        </w:numPr>
-      </w:pPr>
-      <w:r>
-        <w:t>Customer retention - how can one make the customer stay with the company?</w:t>
+      </w:pPr>
+      <w:proofErr w:type="spellStart"/>
+      <w:r>
+        <w:t>Customer</w:t>
+      </w:r>
+      <w:proofErr w:type="spellEnd"/>
+      <w:r>
+        <w:t xml:space="preserve"> </w:t>
+      </w:r>
+      <w:proofErr w:type="spellStart"/>
+      <w:r>
+        <w:t>retention</w:t>
+      </w:r>
+      <w:proofErr w:type="spellEnd"/>
+      <w:r>
+        <w:t xml:space="preserve"> - </w:t>
+      </w:r>
+      <w:proofErr w:type="spellStart"/>
+      <w:r>
+        <w:t>how</w:t>
+      </w:r>
+      <w:proofErr w:type="spellEnd"/>
+      <w:r>
+        <w:t xml:space="preserve"> </w:t>
+      </w:r>
+      <w:proofErr w:type="spellStart"/>
+      <w:r>
+        <w:t>can</w:t>
+      </w:r>
+      <w:proofErr w:type="spellEnd"/>
+      <w:r>
+        <w:t xml:space="preserve"> one </w:t>
+      </w:r>
+      <w:proofErr w:type="spellStart"/>
+      <w:r>
+        <w:t>make</w:t>
+      </w:r>
+      <w:proofErr w:type="spellEnd"/>
+      <w:r>
+        <w:t xml:space="preserve"> the </w:t>
+      </w:r>
+      <w:proofErr w:type="spellStart"/>
+      <w:r>
+        <w:t>customer</w:t>
+      </w:r>
+      <w:proofErr w:type="spellEnd"/>
+      <w:r>
+        <w:t xml:space="preserve"> </w:t>
+      </w:r>
+      <w:proofErr w:type="spellStart"/>
+      <w:r>
+        <w:t>stay</w:t>
+      </w:r>
+      <w:proofErr w:type="spellEnd"/>
+      <w:r>
+        <w:t xml:space="preserve"> with the </w:t>
+      </w:r>
+      <w:proofErr w:type="spellStart"/>
+      <w:r>
+        <w:t>company</w:t>
+      </w:r>
+      <w:proofErr w:type="spellEnd"/>
+      <w:r>
+        <w:t>?</w:t>
       </w:r>
     </w:p>
     <w:p>
@@ -448,10 +809,16 @@
     <w:p>
       <w:pPr>
         <w:pStyle w:val="Nagwek4"/>
+        <w:rPr>
+          <w:lang w:val="en-GB"/>
+        </w:rPr>
       </w:pPr>
       <w:bookmarkStart w:id="3" w:name="why-having-loyal-clients-is-important"/>
       <w:bookmarkEnd w:id="2"/>
       <w:r>
+        <w:rPr>
+          <w:lang w:val="en-GB"/>
+        </w:rPr>
         <w:t>Why having loyal clients is important</w:t>
       </w:r>
     </w:p>
@@ -498,10 +865,16 @@
     <w:p>
       <w:pPr>
         <w:pStyle w:val="Nagwek4"/>
+        <w:rPr>
+          <w:lang w:val="en-GB"/>
+        </w:rPr>
       </w:pPr>
       <w:bookmarkStart w:id="4" w:name="Xae0f23cbdecc766e650c3171ba1e2cc6bca8db9"/>
       <w:bookmarkEnd w:id="3"/>
       <w:r>
+        <w:rPr>
+          <w:lang w:val="en-GB"/>
+        </w:rPr>
         <w:t>Difference with tackling potential churners</w:t>
       </w:r>
     </w:p>
@@ -528,10 +901,16 @@
     <w:p>
       <w:pPr>
         <w:pStyle w:val="Nagwek6"/>
+        <w:rPr>
+          <w:lang w:val="en-GB"/>
+        </w:rPr>
       </w:pPr>
       <w:bookmarkStart w:id="5" w:name="non-contractual-churn-prediction"/>
       <w:bookmarkEnd w:id="4"/>
       <w:r>
+        <w:rPr>
+          <w:lang w:val="en-GB"/>
+        </w:rPr>
         <w:t>Non-contractual churn prediction</w:t>
       </w:r>
     </w:p>
@@ -570,20 +949,22 @@
     <w:p>
       <w:pPr>
         <w:pStyle w:val="Nagwek4"/>
+        <w:rPr>
+          <w:lang w:val="en-GB"/>
+        </w:rPr>
       </w:pPr>
       <w:bookmarkStart w:id="6" w:name="Xe991ae92d878633d2a92ee98edc544f5d821553"/>
       <w:bookmarkEnd w:id="5"/>
       <w:r>
+        <w:rPr>
+          <w:lang w:val="en-GB"/>
+        </w:rPr>
         <w:t>The difference between one-shot and multiple purchases shopping</w:t>
       </w:r>
     </w:p>
     <w:p>
       <w:pPr>
         <w:pStyle w:val="Compact"/>
-        <w:numPr>
-          <w:ilvl w:val="0"/>
-          <w:numId w:val="6"/>
-        </w:numPr>
       </w:pPr>
       <w:r>
         <w:t>do tej pory nie widziałem takiej pracy która o tym mówiła</w:t>
@@ -592,20 +973,32 @@
     <w:p>
       <w:pPr>
         <w:pStyle w:val="Nagwek3"/>
+        <w:rPr>
+          <w:lang w:val="en-GB"/>
+        </w:rPr>
       </w:pPr>
       <w:bookmarkStart w:id="7" w:name="customer-churn-prediction"/>
       <w:bookmarkEnd w:id="1"/>
       <w:bookmarkEnd w:id="6"/>
       <w:r>
+        <w:rPr>
+          <w:lang w:val="en-GB"/>
+        </w:rPr>
         <w:t>Customer churn prediction</w:t>
       </w:r>
     </w:p>
     <w:p>
       <w:pPr>
         <w:pStyle w:val="Nagwek4"/>
+        <w:rPr>
+          <w:lang w:val="en-GB"/>
+        </w:rPr>
       </w:pPr>
       <w:bookmarkStart w:id="8" w:name="why-churn-prediction-makes-sense"/>
       <w:r>
+        <w:rPr>
+          <w:lang w:val="en-GB"/>
+        </w:rPr>
         <w:t>Why churn prediction makes sense</w:t>
       </w:r>
     </w:p>
@@ -620,10 +1013,16 @@
     <w:p>
       <w:pPr>
         <w:pStyle w:val="Nagwek4"/>
+        <w:rPr>
+          <w:lang w:val="en-GB"/>
+        </w:rPr>
       </w:pPr>
       <w:bookmarkStart w:id="9" w:name="why-classification-vs.-ranking"/>
       <w:bookmarkEnd w:id="8"/>
       <w:r>
+        <w:rPr>
+          <w:lang w:val="en-GB"/>
+        </w:rPr>
         <w:t>Why classification vs. ranking</w:t>
       </w:r>
     </w:p>
@@ -650,10 +1049,16 @@
     <w:p>
       <w:pPr>
         <w:pStyle w:val="Nagwek4"/>
+        <w:rPr>
+          <w:lang w:val="en-GB"/>
+        </w:rPr>
       </w:pPr>
       <w:bookmarkStart w:id="10" w:name="challenges-to-be-addressed"/>
       <w:bookmarkEnd w:id="9"/>
       <w:r>
+        <w:rPr>
+          <w:lang w:val="en-GB"/>
+        </w:rPr>
         <w:t>Challenges to be addressed</w:t>
       </w:r>
     </w:p>
@@ -671,10 +1076,16 @@
     <w:p>
       <w:pPr>
         <w:pStyle w:val="Nagwek4"/>
+        <w:rPr>
+          <w:lang w:val="en-GB"/>
+        </w:rPr>
       </w:pPr>
       <w:bookmarkStart w:id="11" w:name="Xa5f9703ea7483c20956204ec636e0e350fba0c9"/>
       <w:bookmarkEnd w:id="10"/>
       <w:r>
+        <w:rPr>
+          <w:lang w:val="en-GB"/>
+        </w:rPr>
         <w:t>Review of previous churn studies for models used</w:t>
       </w:r>
     </w:p>
@@ -706,14 +1117,17 @@
     <w:p>
       <w:pPr>
         <w:pStyle w:val="Nagwek5"/>
+        <w:rPr>
+          <w:lang w:val="en-GB"/>
+        </w:rPr>
       </w:pPr>
       <w:bookmarkStart w:id="12" w:name="X215fb5cd3aada1f8ded1b25e069c422002b493d"/>
       <w:bookmarkEnd w:id="11"/>
       <w:r>
-        <w:t xml:space="preserve">Review </w:t>
-      </w:r>
-      <w:r>
-        <w:t>of previous churn studies for variables/categories of variables used</w:t>
+        <w:rPr>
+          <w:lang w:val="en-GB"/>
+        </w:rPr>
+        <w:t>Review of previous churn studies for variables/categories of variables used</w:t>
       </w:r>
     </w:p>
     <w:p>
@@ -727,10 +1141,16 @@
     <w:p>
       <w:pPr>
         <w:pStyle w:val="Nagwek4"/>
+        <w:rPr>
+          <w:lang w:val="en-GB"/>
+        </w:rPr>
       </w:pPr>
       <w:bookmarkStart w:id="13" w:name="behavioural"/>
       <w:bookmarkEnd w:id="12"/>
       <w:r>
+        <w:rPr>
+          <w:lang w:val="en-GB"/>
+        </w:rPr>
         <w:t>Behavioural</w:t>
       </w:r>
     </w:p>
@@ -768,10 +1188,16 @@
     <w:p>
       <w:pPr>
         <w:pStyle w:val="Nagwek4"/>
+        <w:rPr>
+          <w:lang w:val="en-GB"/>
+        </w:rPr>
       </w:pPr>
       <w:bookmarkStart w:id="14" w:name="demographics"/>
       <w:bookmarkEnd w:id="13"/>
       <w:r>
+        <w:rPr>
+          <w:lang w:val="en-GB"/>
+        </w:rPr>
         <w:t>Demographics</w:t>
       </w:r>
     </w:p>
@@ -794,10 +1220,16 @@
     <w:p>
       <w:pPr>
         <w:pStyle w:val="Nagwek4"/>
+        <w:rPr>
+          <w:lang w:val="en-GB"/>
+        </w:rPr>
       </w:pPr>
       <w:bookmarkStart w:id="15" w:name="perception"/>
       <w:bookmarkEnd w:id="14"/>
       <w:r>
+        <w:rPr>
+          <w:lang w:val="en-GB"/>
+        </w:rPr>
         <w:t>Perception</w:t>
       </w:r>
     </w:p>
@@ -822,10 +1254,6 @@
     <w:p>
       <w:pPr>
         <w:pStyle w:val="Compact"/>
-        <w:numPr>
-          <w:ilvl w:val="0"/>
-          <w:numId w:val="7"/>
-        </w:numPr>
       </w:pPr>
       <w:r>
         <w:t>do każdego podpunktu jak jest definiowany, jakie są wcześniejsze prace które go używają, jaka jest teoria za tym, hipoteza, opis przetwarzania w mojej pracy</w:t>
@@ -837,48 +1265,68 @@
       </w:pPr>
       <w:proofErr w:type="spellStart"/>
       <w:r>
+        <w:t>Behavioural</w:t>
+      </w:r>
+      <w:proofErr w:type="spellEnd"/>
+      <w:r>
+        <w:t>:</w:t>
+      </w:r>
+    </w:p>
+    <w:p>
+      <w:pPr>
+        <w:pStyle w:val="Compact"/>
+      </w:pPr>
+      <w:r>
         <w:lastRenderedPageBreak/>
-        <w:t>Behavioural</w:t>
-      </w:r>
-      <w:proofErr w:type="spellEnd"/>
-      <w:r>
-        <w:t>:</w:t>
+        <w:t>transaction value</w:t>
       </w:r>
     </w:p>
     <w:p>
       <w:pPr>
         <w:pStyle w:val="Compact"/>
-        <w:numPr>
-          <w:ilvl w:val="0"/>
-          <w:numId w:val="8"/>
-        </w:numPr>
-      </w:pPr>
-      <w:r>
-        <w:t>transaction value</w:t>
+      </w:pPr>
+      <w:r>
+        <w:t>no items</w:t>
       </w:r>
     </w:p>
     <w:p>
       <w:pPr>
         <w:pStyle w:val="Compact"/>
-        <w:numPr>
-          <w:ilvl w:val="0"/>
-          <w:numId w:val="8"/>
-        </w:numPr>
-      </w:pPr>
-      <w:r>
-        <w:t>no items</w:t>
+      </w:pPr>
+      <w:r>
+        <w:t>categories of products bought</w:t>
+      </w:r>
+    </w:p>
+    <w:p>
+      <w:pPr>
+        <w:pStyle w:val="FirstParagraph"/>
+      </w:pPr>
+      <w:r>
+        <w:t>Demographic:</w:t>
       </w:r>
     </w:p>
     <w:p>
       <w:pPr>
         <w:pStyle w:val="Compact"/>
-        <w:numPr>
-          <w:ilvl w:val="0"/>
-          <w:numId w:val="8"/>
-        </w:numPr>
-      </w:pPr>
-      <w:r>
-        <w:t>categories of products bought</w:t>
+      </w:pPr>
+      <w:r>
+        <w:t>wszystko z sidra</w:t>
+      </w:r>
+    </w:p>
+    <w:p>
+      <w:pPr>
+        <w:pStyle w:val="Compact"/>
+      </w:pPr>
+      <w:r>
+        <w:t>geoloc</w:t>
+      </w:r>
+    </w:p>
+    <w:p>
+      <w:pPr>
+        <w:pStyle w:val="Compact"/>
+      </w:pPr>
+      <w:r>
+        <w:t>dbscan</w:t>
       </w:r>
     </w:p>
     <w:p>
@@ -886,72 +1334,20 @@
         <w:pStyle w:val="FirstParagraph"/>
       </w:pPr>
       <w:r>
-        <w:t>Demographic:</w:t>
+        <w:t>Perception:</w:t>
       </w:r>
     </w:p>
     <w:p>
       <w:pPr>
         <w:pStyle w:val="Compact"/>
-        <w:numPr>
-          <w:ilvl w:val="0"/>
-          <w:numId w:val="9"/>
-        </w:numPr>
-      </w:pPr>
-      <w:r>
-        <w:t>wszystko z sidra</w:t>
+      </w:pPr>
+      <w:r>
+        <w:t>score 1-5</w:t>
       </w:r>
     </w:p>
     <w:p>
       <w:pPr>
         <w:pStyle w:val="Compact"/>
-        <w:numPr>
-          <w:ilvl w:val="0"/>
-          <w:numId w:val="9"/>
-        </w:numPr>
-      </w:pPr>
-      <w:r>
-        <w:t>geoloc</w:t>
-      </w:r>
-    </w:p>
-    <w:p>
-      <w:pPr>
-        <w:pStyle w:val="Compact"/>
-        <w:numPr>
-          <w:ilvl w:val="0"/>
-          <w:numId w:val="9"/>
-        </w:numPr>
-      </w:pPr>
-      <w:r>
-        <w:t>dbscan</w:t>
-      </w:r>
-    </w:p>
-    <w:p>
-      <w:pPr>
-        <w:pStyle w:val="FirstParagraph"/>
-      </w:pPr>
-      <w:r>
-        <w:t>Perception:</w:t>
-      </w:r>
-    </w:p>
-    <w:p>
-      <w:pPr>
-        <w:pStyle w:val="Compact"/>
-        <w:numPr>
-          <w:ilvl w:val="0"/>
-          <w:numId w:val="10"/>
-        </w:numPr>
-      </w:pPr>
-      <w:r>
-        <w:t>score 1-5</w:t>
-      </w:r>
-    </w:p>
-    <w:p>
-      <w:pPr>
-        <w:pStyle w:val="Compact"/>
-        <w:numPr>
-          <w:ilvl w:val="0"/>
-          <w:numId w:val="10"/>
-        </w:numPr>
       </w:pPr>
       <w:r>
         <w:t>text review</w:t>
@@ -999,50 +1395,58 @@
       <w:bookmarkStart w:id="18" w:name="reviews-analysis"/>
       <w:bookmarkEnd w:id="17"/>
       <w:r>
+        <w:t>Reviews analysis</w:t>
+      </w:r>
+    </w:p>
+    <w:p>
+      <w:pPr>
+        <w:pStyle w:val="FirstParagraph"/>
+        <w:rPr>
+          <w:lang w:val="pl-PL"/>
+        </w:rPr>
+      </w:pPr>
+      <w:r>
+        <w:rPr>
+          <w:lang w:val="pl-PL"/>
+        </w:rPr>
+        <w:t xml:space="preserve">TODO: do zastanowienia jakie powinny być więcej </w:t>
+      </w:r>
+      <w:proofErr w:type="spellStart"/>
+      <w:r>
+        <w:rPr>
+          <w:lang w:val="pl-PL"/>
+        </w:rPr>
+        <w:t>częsci</w:t>
+      </w:r>
+      <w:proofErr w:type="spellEnd"/>
+      <w:r>
+        <w:rPr>
+          <w:lang w:val="pl-PL"/>
+        </w:rPr>
+        <w:t xml:space="preserve"> w lit </w:t>
+      </w:r>
+      <w:proofErr w:type="spellStart"/>
+      <w:r>
+        <w:rPr>
+          <w:lang w:val="pl-PL"/>
+        </w:rPr>
+        <w:t>review</w:t>
+      </w:r>
+      <w:proofErr w:type="spellEnd"/>
+      <w:r>
+        <w:rPr>
+          <w:lang w:val="pl-PL"/>
+        </w:rPr>
+        <w:t>, poprawić strukturę tekstu</w:t>
+      </w:r>
+    </w:p>
+    <w:p>
+      <w:pPr>
+        <w:pStyle w:val="Tekstpodstawowy"/>
+      </w:pPr>
+      <w:r>
         <w:lastRenderedPageBreak/>
-        <w:t>Reviews analysis</w:t>
-      </w:r>
-    </w:p>
-    <w:p>
-      <w:pPr>
-        <w:pStyle w:val="FirstParagraph"/>
-        <w:rPr>
-          <w:lang w:val="pl-PL"/>
-        </w:rPr>
-      </w:pPr>
-      <w:r>
-        <w:rPr>
-          <w:lang w:val="pl-PL"/>
-        </w:rPr>
-        <w:t xml:space="preserve">TODO: do zastanowienia jakie powinny być więcej </w:t>
-      </w:r>
-      <w:proofErr w:type="spellStart"/>
-      <w:r>
-        <w:rPr>
-          <w:lang w:val="pl-PL"/>
-        </w:rPr>
-        <w:t>częsci</w:t>
-      </w:r>
-      <w:proofErr w:type="spellEnd"/>
-      <w:r>
-        <w:rPr>
-          <w:lang w:val="pl-PL"/>
-        </w:rPr>
-        <w:t xml:space="preserve"> w lit </w:t>
-      </w:r>
-      <w:proofErr w:type="spellStart"/>
-      <w:r>
-        <w:rPr>
-          <w:lang w:val="pl-PL"/>
-        </w:rPr>
-        <w:t>review</w:t>
-      </w:r>
-      <w:proofErr w:type="spellEnd"/>
-      <w:r>
-        <w:rPr>
-          <w:lang w:val="pl-PL"/>
-        </w:rPr>
-        <w:t>, poprawić strukturę tekstu</w:t>
+        <w:t>An important source of knowledge about e-commerce customers are textual reviews. They can serve as a rich source of feedback for what in the shop or product is liked and what needs change. Also, in the textual reviews one can get to know customer’s opinions way better then using other types of feedback, for example 1-5 rating of a purchase. With these advantages, they come at the expense of increased complexity of such analysis. A big challenge is to extract meaningful information from this type of highly unstructured data.</w:t>
       </w:r>
     </w:p>
     <w:p>
@@ -1050,7 +1454,34 @@
         <w:pStyle w:val="Tekstpodstawowy"/>
       </w:pPr>
       <w:r>
-        <w:t>An important source of knowledge about e-commerce customers are textual reviews. They can serve as a rich source of feedback for what in the shop or product is liked and what needs change. Also, in the textual reviews one can get to know customer’s opinions way better then using other types of feedback, for example 1-5 rating of a purchase. With these advantages, they come at the expense of increased complexity of such analysis. A big challenge is to extract meaningful information from this type of highly unstructured data.</w:t>
+        <w:t xml:space="preserve">Two most important types of text mining in text reviews is </w:t>
+      </w:r>
+      <w:r>
+        <w:rPr>
+          <w:i/>
+        </w:rPr>
+        <w:t>sentiment prediction</w:t>
+      </w:r>
+      <w:r>
+        <w:t xml:space="preserve"> and </w:t>
+      </w:r>
+      <w:r>
+        <w:rPr>
+          <w:i/>
+        </w:rPr>
+        <w:t>topic mining</w:t>
+      </w:r>
+      <w:r>
+        <w:t xml:space="preserve"> (in the context of reviews also often called </w:t>
+      </w:r>
+      <w:r>
+        <w:rPr>
+          <w:i/>
+        </w:rPr>
+        <w:t>aspect mining</w:t>
+      </w:r>
+      <w:r>
+        <w:t>). Topic modeling is particularly challenging, as usually one does not have a annotated dataset with topics assigned to each text. That is why an unsupervised approach usually has to be used.</w:t>
       </w:r>
     </w:p>
     <w:p>
@@ -1058,34 +1489,7 @@
         <w:pStyle w:val="Tekstpodstawowy"/>
       </w:pPr>
       <w:r>
-        <w:t xml:space="preserve">Two most important types of text mining in text reviews is </w:t>
-      </w:r>
-      <w:r>
-        <w:rPr>
-          <w:i/>
-        </w:rPr>
-        <w:t>sentiment prediction</w:t>
-      </w:r>
-      <w:r>
-        <w:t xml:space="preserve"> and </w:t>
-      </w:r>
-      <w:r>
-        <w:rPr>
-          <w:i/>
-        </w:rPr>
-        <w:t>topic mining</w:t>
-      </w:r>
-      <w:r>
-        <w:t xml:space="preserve"> (in the context of reviews also often called </w:t>
-      </w:r>
-      <w:r>
-        <w:rPr>
-          <w:i/>
-        </w:rPr>
-        <w:t>aspect mining</w:t>
-      </w:r>
-      <w:r>
-        <w:t>). Topic modeling is particularly challenging, as usually one does not have a annotated dataset with topics assigned to each text. That is why an unsupervised approach usually has to be used.</w:t>
+        <w:t>A go-to model for inferring the topic of a text is Latent Dirchlet Allocation (Blei, Ng, and Jordan 2003). The method is based on assumption, that each document is a mixture of a small number of topics. At the same time, each topic can be characterized by a distribution of words frequency.</w:t>
       </w:r>
     </w:p>
     <w:p>
@@ -1093,7 +1497,7 @@
         <w:pStyle w:val="Tekstpodstawowy"/>
       </w:pPr>
       <w:r>
-        <w:t>A go-to model for inferring the topic of a text is Latent Dirchlet Allocation (Blei, Ng, and Jordan 2003). The method is based on assumption, that each document is a mixture of a small number of topics. At the same time, each topic can be characterized by a distribution of words frequency.</w:t>
+        <w:t>Unfortunately, LDA approach was created with different purpose in mind. Typically reviews in the aspect of e-commerce are very short. Hong and Davison (2010) showed that LDA is not able to find informative topics in Twitter posts. These posts are bound by the rules of the platform to be shorter than 280 characters long. Possible reason that LDA does not cope well is that assumption about a document being mixture of topics is false. Short texts probably comprise of very small amount of topics, usually only one.</w:t>
       </w:r>
     </w:p>
     <w:p>
@@ -1101,7 +1505,7 @@
         <w:pStyle w:val="Tekstpodstawowy"/>
       </w:pPr>
       <w:r>
-        <w:t>Unfortunately, LDA approach was created with different purpose in mind. Typically reviews in the aspect of e-commerce are very short. Hong and Davison (2010) showed that LDA is not able to find informative topics in Twitter posts. These posts are bound by the rules of the platform to be shorter than 280 characters long. Possible reason that LDA does not cope well is that assumption about a document being mixture of topics is false. Short texts probably comprise of very small amount of topics, usually only one.</w:t>
+        <w:t>The drawbacks of LDA in setting of short texts were adressed by (Yin and Wang 2014) . They used Gibbs Sampling algorithm for the Dirichlet Multinomial Mixture model, which is improvement over typical LDA. The algorithm used by the authors is called Movie Group Process. Short introduction to this algorithm is included below.</w:t>
       </w:r>
     </w:p>
     <w:p>
@@ -1109,15 +1513,6 @@
         <w:pStyle w:val="Tekstpodstawowy"/>
       </w:pPr>
       <w:r>
-        <w:t>The drawbacks of LDA in setting of short texts were adressed by (Yin and Wang 2014) . They used Gibbs Sampling algorithm for the Dirichlet Multinomial Mixture model, which is improvement over typical LDA. The algorithm used by the authors is called Movie Group Process. Short introduction to this algorithm is included below.</w:t>
-      </w:r>
-    </w:p>
-    <w:p>
-      <w:pPr>
-        <w:pStyle w:val="Tekstpodstawowy"/>
-      </w:pPr>
-      <w:r>
-        <w:lastRenderedPageBreak/>
         <w:t>Imagine a movie discussion group. There are k tables, and the goal is to assign students to tables according to their similar movie taste. There are 2 preference parameters set for each student:</w:t>
       </w:r>
     </w:p>
@@ -1129,8 +1524,109 @@
           <w:numId w:val="11"/>
         </w:numPr>
       </w:pPr>
-      <w:r>
-        <w:t>Choose a table with students having similar movie taste. This is meant to introduce homogeneity of the clusters.</w:t>
+      <w:proofErr w:type="spellStart"/>
+      <w:r>
+        <w:t>Choose</w:t>
+      </w:r>
+      <w:proofErr w:type="spellEnd"/>
+      <w:r>
+        <w:t xml:space="preserve"> a </w:t>
+      </w:r>
+      <w:proofErr w:type="spellStart"/>
+      <w:r>
+        <w:t>table</w:t>
+      </w:r>
+      <w:proofErr w:type="spellEnd"/>
+      <w:r>
+        <w:t xml:space="preserve"> with </w:t>
+      </w:r>
+      <w:proofErr w:type="spellStart"/>
+      <w:r>
+        <w:t>students</w:t>
+      </w:r>
+      <w:proofErr w:type="spellEnd"/>
+      <w:r>
+        <w:t xml:space="preserve"> </w:t>
+      </w:r>
+      <w:proofErr w:type="spellStart"/>
+      <w:r>
+        <w:t>having</w:t>
+      </w:r>
+      <w:proofErr w:type="spellEnd"/>
+      <w:r>
+        <w:t xml:space="preserve"> </w:t>
+      </w:r>
+      <w:proofErr w:type="spellStart"/>
+      <w:r>
+        <w:t>similar</w:t>
+      </w:r>
+      <w:proofErr w:type="spellEnd"/>
+      <w:r>
+        <w:t xml:space="preserve"> </w:t>
+      </w:r>
+      <w:proofErr w:type="spellStart"/>
+      <w:r>
+        <w:t>movie</w:t>
+      </w:r>
+      <w:proofErr w:type="spellEnd"/>
+      <w:r>
+        <w:t xml:space="preserve"> </w:t>
+      </w:r>
+      <w:proofErr w:type="spellStart"/>
+      <w:r>
+        <w:t>taste</w:t>
+      </w:r>
+      <w:proofErr w:type="spellEnd"/>
+      <w:r>
+        <w:t xml:space="preserve">. </w:t>
+      </w:r>
+      <w:proofErr w:type="spellStart"/>
+      <w:r>
+        <w:t>This</w:t>
+      </w:r>
+      <w:proofErr w:type="spellEnd"/>
+      <w:r>
+        <w:t xml:space="preserve"> </w:t>
+      </w:r>
+      <w:proofErr w:type="spellStart"/>
+      <w:r>
+        <w:t>is</w:t>
+      </w:r>
+      <w:proofErr w:type="spellEnd"/>
+      <w:r>
+        <w:t xml:space="preserve"> </w:t>
+      </w:r>
+      <w:proofErr w:type="spellStart"/>
+      <w:r>
+        <w:t>meant</w:t>
+      </w:r>
+      <w:proofErr w:type="spellEnd"/>
+      <w:r>
+        <w:t xml:space="preserve"> to </w:t>
+      </w:r>
+      <w:proofErr w:type="spellStart"/>
+      <w:r>
+        <w:t>introduce</w:t>
+      </w:r>
+      <w:proofErr w:type="spellEnd"/>
+      <w:r>
+        <w:t xml:space="preserve"> </w:t>
+      </w:r>
+      <w:proofErr w:type="spellStart"/>
+      <w:r>
+        <w:t>homogeneity</w:t>
+      </w:r>
+      <w:proofErr w:type="spellEnd"/>
+      <w:r>
+        <w:t xml:space="preserve"> of the </w:t>
+      </w:r>
+      <w:proofErr w:type="spellStart"/>
+      <w:r>
+        <w:t>clusters</w:t>
+      </w:r>
+      <w:proofErr w:type="spellEnd"/>
+      <w:r>
+        <w:t>.</w:t>
       </w:r>
     </w:p>
     <w:p>
@@ -1141,8 +1637,150 @@
           <w:numId w:val="11"/>
         </w:numPr>
       </w:pPr>
-      <w:r>
-        <w:t>Choose a table with more students in this group. This rule is meant to improve completeness - so to the clusters have a reasonably high number of members.</w:t>
+      <w:proofErr w:type="spellStart"/>
+      <w:r>
+        <w:lastRenderedPageBreak/>
+        <w:t>Choose</w:t>
+      </w:r>
+      <w:proofErr w:type="spellEnd"/>
+      <w:r>
+        <w:t xml:space="preserve"> a </w:t>
+      </w:r>
+      <w:proofErr w:type="spellStart"/>
+      <w:r>
+        <w:t>table</w:t>
+      </w:r>
+      <w:proofErr w:type="spellEnd"/>
+      <w:r>
+        <w:t xml:space="preserve"> with </w:t>
+      </w:r>
+      <w:proofErr w:type="spellStart"/>
+      <w:r>
+        <w:t>more</w:t>
+      </w:r>
+      <w:proofErr w:type="spellEnd"/>
+      <w:r>
+        <w:t xml:space="preserve"> </w:t>
+      </w:r>
+      <w:proofErr w:type="spellStart"/>
+      <w:r>
+        <w:t>students</w:t>
+      </w:r>
+      <w:proofErr w:type="spellEnd"/>
+      <w:r>
+        <w:t xml:space="preserve"> in </w:t>
+      </w:r>
+      <w:proofErr w:type="spellStart"/>
+      <w:r>
+        <w:t>this</w:t>
+      </w:r>
+      <w:proofErr w:type="spellEnd"/>
+      <w:r>
+        <w:t xml:space="preserve"> </w:t>
+      </w:r>
+      <w:proofErr w:type="spellStart"/>
+      <w:r>
+        <w:t>group</w:t>
+      </w:r>
+      <w:proofErr w:type="spellEnd"/>
+      <w:r>
+        <w:t xml:space="preserve">. </w:t>
+      </w:r>
+      <w:proofErr w:type="spellStart"/>
+      <w:r>
+        <w:t>This</w:t>
+      </w:r>
+      <w:proofErr w:type="spellEnd"/>
+      <w:r>
+        <w:t xml:space="preserve"> </w:t>
+      </w:r>
+      <w:proofErr w:type="spellStart"/>
+      <w:r>
+        <w:t>rule</w:t>
+      </w:r>
+      <w:proofErr w:type="spellEnd"/>
+      <w:r>
+        <w:t xml:space="preserve"> </w:t>
+      </w:r>
+      <w:proofErr w:type="spellStart"/>
+      <w:r>
+        <w:t>is</w:t>
+      </w:r>
+      <w:proofErr w:type="spellEnd"/>
+      <w:r>
+        <w:t xml:space="preserve"> </w:t>
+      </w:r>
+      <w:proofErr w:type="spellStart"/>
+      <w:r>
+        <w:t>meant</w:t>
+      </w:r>
+      <w:proofErr w:type="spellEnd"/>
+      <w:r>
+        <w:t xml:space="preserve"> to </w:t>
+      </w:r>
+      <w:proofErr w:type="spellStart"/>
+      <w:r>
+        <w:t>improve</w:t>
+      </w:r>
+      <w:proofErr w:type="spellEnd"/>
+      <w:r>
+        <w:t xml:space="preserve"> </w:t>
+      </w:r>
+      <w:proofErr w:type="spellStart"/>
+      <w:r>
+        <w:t>completeness</w:t>
+      </w:r>
+      <w:proofErr w:type="spellEnd"/>
+      <w:r>
+        <w:t xml:space="preserve"> - </w:t>
+      </w:r>
+      <w:proofErr w:type="spellStart"/>
+      <w:r>
+        <w:t>so</w:t>
+      </w:r>
+      <w:proofErr w:type="spellEnd"/>
+      <w:r>
+        <w:t xml:space="preserve"> to the </w:t>
+      </w:r>
+      <w:proofErr w:type="spellStart"/>
+      <w:r>
+        <w:t>clusters</w:t>
+      </w:r>
+      <w:proofErr w:type="spellEnd"/>
+      <w:r>
+        <w:t xml:space="preserve"> </w:t>
+      </w:r>
+      <w:proofErr w:type="spellStart"/>
+      <w:r>
+        <w:t>have</w:t>
+      </w:r>
+      <w:proofErr w:type="spellEnd"/>
+      <w:r>
+        <w:t xml:space="preserve"> a </w:t>
+      </w:r>
+      <w:proofErr w:type="spellStart"/>
+      <w:r>
+        <w:t>reasonably</w:t>
+      </w:r>
+      <w:proofErr w:type="spellEnd"/>
+      <w:r>
+        <w:t xml:space="preserve"> high </w:t>
+      </w:r>
+      <w:proofErr w:type="spellStart"/>
+      <w:r>
+        <w:t>number</w:t>
+      </w:r>
+      <w:proofErr w:type="spellEnd"/>
+      <w:r>
+        <w:t xml:space="preserve"> of </w:t>
+      </w:r>
+      <w:proofErr w:type="spellStart"/>
+      <w:r>
+        <w:t>members</w:t>
+      </w:r>
+      <w:proofErr w:type="spellEnd"/>
+      <w:r>
+        <w:t>.</w:t>
       </w:r>
     </w:p>
     <w:p>
@@ -1190,8 +1828,16 @@
         <w:pStyle w:val="Tekstpodstawowy"/>
       </w:pPr>
       <w:r>
+        <w:t>Another concept very helpful in the aspect recognition domain is attention mechanism (Chorowski et al. 2015). It is based on attention mechanism in psychology. When a human is trying to understand any content (visual, textual etc.) she is not using all content in the same extent, but only the relevant parts. For example, when a car driver is making a decision whether to cross an intersection, from all the visual signals that she obtains at the moment, the most important (and the only one looked at) is whether the light is red or green.</w:t>
+      </w:r>
+    </w:p>
+    <w:p>
+      <w:pPr>
+        <w:pStyle w:val="Tekstpodstawowy"/>
+      </w:pPr>
+      <w:r>
         <w:lastRenderedPageBreak/>
-        <w:t>Another concept very helpful in the aspect recognition domain is attention mechanism (Chorowski et al. 2015). It is based on attention mechanism in psychology. When a human is trying to understand any content (visual, textual etc.) she is not using all content in the same extent, but only the relevant parts. For example, when a car driver is making a decision whether to cross an intersection, from all the visual signals that she obtains at the moment, the most important (and the only one looked at) is whether the light is red or green.</w:t>
+        <w:t>This concept can be very useful in the area of aspect prediction, as usually only couple of words from the whole sentence show the topic of it.</w:t>
       </w:r>
     </w:p>
     <w:p>
@@ -1199,7 +1845,7 @@
         <w:pStyle w:val="Tekstpodstawowy"/>
       </w:pPr>
       <w:r>
-        <w:t>This concept can be very useful in the area of aspect prediction, as usually only couple of words from the whole sentence show the topic of it.</w:t>
+        <w:t>He et al. (2017) presented an Attention-based Aspect Extraction model. At first, words embedding using Word2Vec model is created. After that, for each text in the corpus, attention weight for each word is computed using neural network with an attention layer. Then, embedding of the whole sentence is created by computing an average for all words embedding. The words are weighted by their attention weights. Last step of the procedure is creating encoder-decoder model for learning sentence aspect embedding. The reconstruction of the sentence is the linear combination of aspect embeddings, and aspect embeddings are learned by mapping sentence embedding to a lower dimensional space.</w:t>
       </w:r>
     </w:p>
     <w:p>
@@ -1207,7 +1853,16 @@
         <w:pStyle w:val="Tekstpodstawowy"/>
       </w:pPr>
       <w:r>
-        <w:t>He et al. (2017) presented an Attention-based Aspect Extraction model. At first, words embedding using Word2Vec model is created. After that, for each text in the corpus, attention weight for each word is computed using neural network with an attention layer. Then, embedding of the whole sentence is created by computing an average for all words embedding. The words are weighted by their attention weights. Last step of the procedure is creating encoder-decoder model for learning sentence aspect embedding. The reconstruction of the sentence is the linear combination of aspect embeddings, and aspect embeddings are learned by mapping sentence embedding to a lower dimensional space.</w:t>
+        <w:t xml:space="preserve">Another work worth mentioning is by Tulkens and Cranenburgh (2020), who proposed a new type of Attention mechanism, meant especially for aspect recognition task. It’s advantage over the one presented by (He et al. 2017) is that instead of a complex neural network, a way simpler approach based on Radial Basis Function kernel is used. Another work presenting new attention mechanism is by Luo et al. (2019) - they use a use a Encoder-Decoder framework with an </w:t>
+      </w:r>
+      <w:r>
+        <w:rPr>
+          <w:i/>
+        </w:rPr>
+        <w:t>Semene Attention</w:t>
+      </w:r>
+      <w:r>
+        <w:t xml:space="preserve"> mechanism.</w:t>
       </w:r>
     </w:p>
     <w:p>
@@ -1215,16 +1870,7 @@
         <w:pStyle w:val="Tekstpodstawowy"/>
       </w:pPr>
       <w:r>
-        <w:t xml:space="preserve">Another work worth mentioning is by Tulkens and Cranenburgh (2020), who proposed a new type of Attention mechanism, meant especially for aspect recognition task. It’s advantage over the one presented by (He et al. 2017) is that instead of a complex neural network, a way simpler approach based on Radial Basis Function kernel is used. Another work presenting new attention mechanism is by Luo et al. (2019) - they use a use a Encoder-Decoder framework with an </w:t>
-      </w:r>
-      <w:r>
-        <w:rPr>
-          <w:i/>
-        </w:rPr>
-        <w:t>Semene Attention</w:t>
-      </w:r>
-      <w:r>
-        <w:t xml:space="preserve"> mechanism.</w:t>
+        <w:t>Losowe papery:</w:t>
       </w:r>
     </w:p>
     <w:p>
@@ -1232,24 +1878,22 @@
         <w:pStyle w:val="Tekstpodstawowy"/>
       </w:pPr>
       <w:r>
-        <w:t>Losowe papery:</w:t>
-      </w:r>
-    </w:p>
-    <w:p>
-      <w:pPr>
-        <w:pStyle w:val="Tekstpodstawowy"/>
-      </w:pPr>
-      <w:r>
         <w:t>Online reviews as a feedback mechanism for hotel CRM systems Creating a geodemographic classification model within geo-marketing: the case of Eskişehir province</w:t>
       </w:r>
     </w:p>
     <w:p>
       <w:pPr>
         <w:pStyle w:val="Nagwek3"/>
+        <w:rPr>
+          <w:lang w:val="en-GB"/>
+        </w:rPr>
       </w:pPr>
       <w:bookmarkStart w:id="19" w:name="xai"/>
       <w:bookmarkEnd w:id="18"/>
       <w:r>
+        <w:rPr>
+          <w:lang w:val="en-GB"/>
+        </w:rPr>
         <w:t>XAI</w:t>
       </w:r>
     </w:p>
@@ -1258,11 +1902,7 @@
         <w:pStyle w:val="FirstParagraph"/>
       </w:pPr>
       <w:r>
-        <w:t xml:space="preserve">While deciding on the type of Machine Learning algorithm, one usually faces the explainability-performance trade-off (Nanayakkara et al. 2018). More flexible models, like </w:t>
-      </w:r>
-      <w:r>
-        <w:lastRenderedPageBreak/>
-        <w:t>boosting or neural networks, usually present superior performance to more basic approaches. On the other hand, their predictions cannot be explained as easily as in the case of for example Decision Trees.</w:t>
+        <w:t>While deciding on the type of Machine Learning algorithm, one usually faces the explainability-performance trade-off (Nanayakkara et al. 2018). More flexible models, like boosting or neural networks, usually present superior performance to more basic approaches. On the other hand, their predictions cannot be explained as easily as in the case of for example Decision Trees.</w:t>
       </w:r>
     </w:p>
     <w:p>
@@ -1306,6 +1946,7 @@
         </w:numPr>
       </w:pPr>
       <w:r>
+        <w:lastRenderedPageBreak/>
         <w:t>co to XAI</w:t>
       </w:r>
     </w:p>
@@ -1579,13 +2220,8 @@
     <w:p>
       <w:pPr>
         <w:pStyle w:val="Compact"/>
-        <w:numPr>
-          <w:ilvl w:val="0"/>
-          <w:numId w:val="13"/>
-        </w:numPr>
-      </w:pPr>
-      <w:r>
-        <w:lastRenderedPageBreak/>
+      </w:pPr>
+      <w:r>
         <w:t xml:space="preserve">sam </w:t>
       </w:r>
       <w:proofErr w:type="spellStart"/>
@@ -1617,10 +2253,6 @@
     <w:p>
       <w:pPr>
         <w:pStyle w:val="Compact"/>
-        <w:numPr>
-          <w:ilvl w:val="0"/>
-          <w:numId w:val="14"/>
-        </w:numPr>
       </w:pPr>
       <w:proofErr w:type="spellStart"/>
       <w:r>
@@ -1639,10 +2271,6 @@
     <w:p>
       <w:pPr>
         <w:pStyle w:val="Compact"/>
-        <w:numPr>
-          <w:ilvl w:val="0"/>
-          <w:numId w:val="14"/>
-        </w:numPr>
       </w:pPr>
       <w:r>
         <w:t>używają datasetu takiego jak ja</w:t>
@@ -1651,10 +2279,6 @@
     <w:p>
       <w:pPr>
         <w:pStyle w:val="Compact"/>
-        <w:numPr>
-          <w:ilvl w:val="0"/>
-          <w:numId w:val="14"/>
-        </w:numPr>
       </w:pPr>
       <w:r>
         <w:t>mega dobra dokładność</w:t>
@@ -1663,10 +2287,6 @@
     <w:p>
       <w:pPr>
         <w:pStyle w:val="Compact"/>
-        <w:numPr>
-          <w:ilvl w:val="0"/>
-          <w:numId w:val="14"/>
-        </w:numPr>
       </w:pPr>
       <w:r>
         <w:t xml:space="preserve">ALE najpierw robią </w:t>
@@ -1708,10 +2328,6 @@
     <w:p>
       <w:pPr>
         <w:pStyle w:val="Compact"/>
-        <w:numPr>
-          <w:ilvl w:val="0"/>
-          <w:numId w:val="15"/>
-        </w:numPr>
       </w:pPr>
       <w:r>
         <w:t>wykorzystują social network userów</w:t>
@@ -1737,10 +2353,6 @@
     <w:p>
       <w:pPr>
         <w:pStyle w:val="Compact"/>
-        <w:numPr>
-          <w:ilvl w:val="0"/>
-          <w:numId w:val="16"/>
-        </w:numPr>
       </w:pPr>
       <w:r>
         <w:t xml:space="preserve">wykorzystują </w:t>
@@ -1837,7 +2449,6 @@
         <w:rPr>
           <w:lang w:val="pl-PL"/>
         </w:rPr>
-        <w:lastRenderedPageBreak/>
         <w:t xml:space="preserve">ocena </w:t>
       </w:r>
       <w:proofErr w:type="spellStart"/>
@@ -1920,22 +2531,15 @@
     <w:p>
       <w:pPr>
         <w:pStyle w:val="Compact"/>
-        <w:numPr>
-          <w:ilvl w:val="0"/>
-          <w:numId w:val="17"/>
-        </w:numPr>
-      </w:pPr>
-      <w:r>
+      </w:pPr>
+      <w:r>
+        <w:lastRenderedPageBreak/>
         <w:t>predicting repurchase intention</w:t>
       </w:r>
     </w:p>
     <w:p>
       <w:pPr>
         <w:pStyle w:val="Compact"/>
-        <w:numPr>
-          <w:ilvl w:val="0"/>
-          <w:numId w:val="17"/>
-        </w:numPr>
       </w:pPr>
       <w:r>
         <w:t>na podstawie kwestionariusza</w:t>
@@ -1944,10 +2548,6 @@
     <w:p>
       <w:pPr>
         <w:pStyle w:val="Compact"/>
-        <w:numPr>
-          <w:ilvl w:val="0"/>
-          <w:numId w:val="17"/>
-        </w:numPr>
       </w:pPr>
       <w:r>
         <w:t>ale prediction z fancy metodami</w:t>
@@ -1972,10 +2572,6 @@
     <w:p>
       <w:pPr>
         <w:pStyle w:val="Compact"/>
-        <w:numPr>
-          <w:ilvl w:val="0"/>
-          <w:numId w:val="18"/>
-        </w:numPr>
       </w:pPr>
       <w:r>
         <w:t>repurchase jako kwestionariusz tak/nie</w:t>
@@ -1984,10 +2580,6 @@
     <w:p>
       <w:pPr>
         <w:pStyle w:val="Compact"/>
-        <w:numPr>
-          <w:ilvl w:val="0"/>
-          <w:numId w:val="18"/>
-        </w:numPr>
       </w:pPr>
       <w:r>
         <w:t xml:space="preserve">ale wykorzystują predykcję na podstawie </w:t>
@@ -2147,10 +2739,6 @@
     <w:p>
       <w:pPr>
         <w:pStyle w:val="Compact"/>
-        <w:numPr>
-          <w:ilvl w:val="0"/>
-          <w:numId w:val="19"/>
-        </w:numPr>
       </w:pPr>
       <w:r>
         <w:t xml:space="preserve">Jest o prawdziwym </w:t>
@@ -2172,23 +2760,14 @@
     <w:p>
       <w:pPr>
         <w:pStyle w:val="Compact"/>
-        <w:numPr>
-          <w:ilvl w:val="0"/>
-          <w:numId w:val="19"/>
-        </w:numPr>
-      </w:pPr>
-      <w:r>
-        <w:lastRenderedPageBreak/>
+      </w:pPr>
+      <w:r>
         <w:t>Jest złożona baza danych</w:t>
       </w:r>
     </w:p>
     <w:p>
       <w:pPr>
         <w:pStyle w:val="Compact"/>
-        <w:numPr>
-          <w:ilvl w:val="0"/>
-          <w:numId w:val="19"/>
-        </w:numPr>
       </w:pPr>
       <w:r>
         <w:t>minimalny wstęp o churn prediction</w:t>
@@ -2213,10 +2792,6 @@
     <w:p>
       <w:pPr>
         <w:pStyle w:val="Compact"/>
-        <w:numPr>
-          <w:ilvl w:val="0"/>
-          <w:numId w:val="20"/>
-        </w:numPr>
       </w:pPr>
       <w:r>
         <w:t>używają danych o sesji w przeglądarce</w:t>
@@ -2339,10 +2914,6 @@
     <w:p>
       <w:pPr>
         <w:pStyle w:val="Compact"/>
-        <w:numPr>
-          <w:ilvl w:val="0"/>
-          <w:numId w:val="21"/>
-        </w:numPr>
       </w:pPr>
       <w:r>
         <w:t>Jest o tym że nie chodzi o predykcję tylko o ranking</w:t>
@@ -2351,9 +2922,15 @@
     <w:p>
       <w:pPr>
         <w:pStyle w:val="Nagwek5"/>
+        <w:rPr>
+          <w:lang w:val="en-GB"/>
+        </w:rPr>
       </w:pPr>
       <w:bookmarkStart w:id="20" w:name="references"/>
       <w:r>
+        <w:rPr>
+          <w:lang w:val="en-GB"/>
+        </w:rPr>
         <w:t>References</w:t>
       </w:r>
     </w:p>
@@ -2455,7 +3032,6 @@
       <w:bookmarkStart w:id="26" w:name="ref-8627369"/>
       <w:bookmarkEnd w:id="25"/>
       <w:r>
-        <w:lastRenderedPageBreak/>
         <w:t xml:space="preserve">Berger, P., and M. Kompan. 2019. “User Modeling for Churn Prediction in e-Commerce.” </w:t>
       </w:r>
       <w:r>
@@ -2541,6 +3117,7 @@
       </w:pPr>
       <w:bookmarkStart w:id="29" w:name="ref-buckinx2005customer"/>
       <w:r>
+        <w:lastRenderedPageBreak/>
         <w:t xml:space="preserve">———. 2005. “Customer Base Analysis: Partial Defection of Behaviourally Loyal Clients in a Non-Contractual FMCG Retail Setting.” </w:t>
       </w:r>
       <w:r>
@@ -2666,7 +3243,6 @@
       <w:bookmarkStart w:id="35" w:name="ref-chorowski2015attention"/>
       <w:bookmarkEnd w:id="34"/>
       <w:r>
-        <w:lastRenderedPageBreak/>
         <w:t xml:space="preserve">Chorowski, Jan, Dzmitry Bahdanau, Dmitriy Serdyuk, Kyunghyun Cho, and Yoshua Bengio. 2015. “Attention-Based Models for Speech Recognition.” </w:t>
       </w:r>
       <w:r>
@@ -2735,6 +3311,7 @@
       <w:bookmarkStart w:id="38" w:name="ref-ganesh2000understanding"/>
       <w:bookmarkEnd w:id="37"/>
       <w:r>
+        <w:lastRenderedPageBreak/>
         <w:t xml:space="preserve">Ganesh, Jaishankar, Mark J Arnold, and Kristy E Reynolds. 2000. “Understanding the Customer Base of Service Providers: An Examination of the Differences Between Switchers and Stayers.” </w:t>
       </w:r>
       <w:r>
@@ -2868,7 +3445,6 @@
       <w:bookmarkStart w:id="44" w:name="ref-jheng2019customer"/>
       <w:bookmarkEnd w:id="43"/>
       <w:r>
-        <w:lastRenderedPageBreak/>
         <w:t>Jheng, Yang Ruei, and Zhi Chao Luo. 2019. “Customer Retention Prediction with CNN.” In Data Mining and Big Data: 4th International Conference, DMBD 2019, Chiang Mai, Thailand, July 26–30, 2019, Proceedings, 1071:104. Springer.</w:t>
       </w:r>
     </w:p>
@@ -2917,6 +3493,7 @@
       <w:bookmarkStart w:id="47" w:name="ref-ijcai2019-712"/>
       <w:bookmarkEnd w:id="46"/>
       <w:r>
+        <w:lastRenderedPageBreak/>
         <w:t xml:space="preserve">Luo, Ling, Xiang Ao, Yan Song, Jinyao Li, Xiaopeng Yang, Qing He, and Dong Yu. 2019. “Unsupervised Neural Aspect Extraction with Sememes.” In </w:t>
       </w:r>
       <w:r>
@@ -3112,7 +3689,6 @@
       <w:bookmarkStart w:id="53" w:name="ref-9325646"/>
       <w:bookmarkEnd w:id="52"/>
       <w:r>
-        <w:lastRenderedPageBreak/>
         <w:t xml:space="preserve">Suryadi, D. 2020. “Predicting Repurchase Intention Using Textual Features of Online Customer Reviews.” In </w:t>
       </w:r>
       <w:r>
@@ -3192,6 +3768,7 @@
       <w:bookmarkStart w:id="56" w:name="ref-verbeke2011building"/>
       <w:bookmarkEnd w:id="55"/>
       <w:r>
+        <w:lastRenderedPageBreak/>
         <w:t xml:space="preserve">Verbeke, Wouter, David Martens, Christophe Mues, and Bart Baesens. 2011. “Building Comprehensible Customer Churn Prediction Models with Advanced Rule Induction Techniques.” </w:t>
       </w:r>
       <w:r>
@@ -3320,7 +3897,6 @@
       <w:bookmarkStart w:id="61" w:name="ref-zhao2005customer"/>
       <w:bookmarkEnd w:id="60"/>
       <w:r>
-        <w:lastRenderedPageBreak/>
         <w:t xml:space="preserve">Zhao, Yu, Bing Li, Xiu Li, Wenhuang Liu, and Shouju Ren. 2005. “Customer Churn Prediction Using Improved One-Class Support Vector Machine.” In </w:t>
       </w:r>
       <w:r>
@@ -3390,7 +3966,7 @@
   <w:abstractNum w:abstractNumId="0" w15:restartNumberingAfterBreak="0">
     <w:nsid w:val="EA454B4C"/>
     <w:multiLevelType w:val="multilevel"/>
-    <w:tmpl w:val="30E404D6"/>
+    <w:tmpl w:val="00C86084"/>
     <w:lvl w:ilvl="0">
       <w:numFmt w:val="bullet"/>
       <w:lvlText w:val="•"/>
@@ -4347,13 +4923,14 @@
     <w:name w:val="Compact"/>
     <w:basedOn w:val="Tekstpodstawowy"/>
     <w:qFormat/>
-    <w:rsid w:val="000E0425"/>
+    <w:rsid w:val="00B8035B"/>
     <w:pPr>
       <w:numPr>
         <w:ilvl w:val="1"/>
         <w:numId w:val="3"/>
       </w:numPr>
-      <w:spacing w:before="36" w:after="36"/>
+      <w:spacing w:before="36" w:after="36" w:line="240" w:lineRule="auto"/>
+      <w:ind w:left="1202" w:hanging="482"/>
     </w:pPr>
     <w:rPr>
       <w:rFonts w:eastAsia="Times New Roman"/>

</xml_diff>